<commit_message>
update model, minus model perawatan value
</commit_message>
<xml_diff>
--- a/public/berkas-pendukung/FORMULIR USULAN REKREDENSIALING.docx
+++ b/public/berkas-pendukung/FORMULIR USULAN REKREDENSIALING.docx
@@ -1,11 +1,11 @@
 
 <file path=word/document.xml><?xml version="1.0" encoding="utf-8"?>
-<w:document xmlns:wpc="http://schemas.microsoft.com/office/word/2010/wordprocessingCanvas" xmlns:mc="http://schemas.openxmlformats.org/markup-compatibility/2006" xmlns:o="urn:schemas-microsoft-com:office:office" xmlns:r="http://schemas.openxmlformats.org/officeDocument/2006/relationships" xmlns:m="http://schemas.openxmlformats.org/officeDocument/2006/math" xmlns:v="urn:schemas-microsoft-com:vml" xmlns:wp14="http://schemas.microsoft.com/office/word/2010/wordprocessingDrawing" xmlns:wp="http://schemas.openxmlformats.org/drawingml/2006/wordprocessingDrawing" xmlns:w="http://schemas.openxmlformats.org/wordprocessingml/2006/main" xmlns:w14="http://schemas.microsoft.com/office/word/2010/wordml" xmlns:w10="urn:schemas-microsoft-com:office:word" xmlns:w15="http://schemas.microsoft.com/office/word/2012/wordml" xmlns:wpg="http://schemas.microsoft.com/office/word/2010/wordprocessingGroup" xmlns:wpi="http://schemas.microsoft.com/office/word/2010/wordprocessingInk" xmlns:wne="http://schemas.microsoft.com/office/word/2006/wordml" xmlns:wps="http://schemas.microsoft.com/office/word/2010/wordprocessingShape" xmlns:wpsCustomData="http://www.wps.cn/officeDocument/2013/wpsCustomData" mc:Ignorable="w14 w15 wp14">
+<w:document xmlns:wpc="http://schemas.microsoft.com/office/word/2010/wordprocessingCanvas" xmlns:cx="http://schemas.microsoft.com/office/drawing/2014/chartex" xmlns:cx1="http://schemas.microsoft.com/office/drawing/2015/9/8/chartex" xmlns:cx2="http://schemas.microsoft.com/office/drawing/2015/10/21/chartex" xmlns:cx3="http://schemas.microsoft.com/office/drawing/2016/5/9/chartex" xmlns:cx4="http://schemas.microsoft.com/office/drawing/2016/5/10/chartex" xmlns:cx5="http://schemas.microsoft.com/office/drawing/2016/5/11/chartex" xmlns:cx6="http://schemas.microsoft.com/office/drawing/2016/5/12/chartex" xmlns:cx7="http://schemas.microsoft.com/office/drawing/2016/5/13/chartex" xmlns:cx8="http://schemas.microsoft.com/office/drawing/2016/5/14/chartex" xmlns:mc="http://schemas.openxmlformats.org/markup-compatibility/2006" xmlns:aink="http://schemas.microsoft.com/office/drawing/2016/ink" xmlns:am3d="http://schemas.microsoft.com/office/drawing/2017/model3d" xmlns:o="urn:schemas-microsoft-com:office:office" xmlns:r="http://schemas.openxmlformats.org/officeDocument/2006/relationships" xmlns:m="http://schemas.openxmlformats.org/officeDocument/2006/math" xmlns:v="urn:schemas-microsoft-com:vml" xmlns:wp14="http://schemas.microsoft.com/office/word/2010/wordprocessingDrawing" xmlns:wp="http://schemas.openxmlformats.org/drawingml/2006/wordprocessingDrawing" xmlns:w10="urn:schemas-microsoft-com:office:word" xmlns:w="http://schemas.openxmlformats.org/wordprocessingml/2006/main" xmlns:w14="http://schemas.microsoft.com/office/word/2010/wordml" xmlns:w15="http://schemas.microsoft.com/office/word/2012/wordml" xmlns:w16cex="http://schemas.microsoft.com/office/word/2018/wordml/cex" xmlns:w16cid="http://schemas.microsoft.com/office/word/2016/wordml/cid" xmlns:w16="http://schemas.microsoft.com/office/word/2018/wordml" xmlns:w16se="http://schemas.microsoft.com/office/word/2015/wordml/symex" xmlns:wpg="http://schemas.microsoft.com/office/word/2010/wordprocessingGroup" xmlns:wpi="http://schemas.microsoft.com/office/word/2010/wordprocessingInk" xmlns:wne="http://schemas.microsoft.com/office/word/2006/wordml" xmlns:wps="http://schemas.microsoft.com/office/word/2010/wordprocessingShape" mc:Ignorable="w14 w15 w16se w16cid w16 w16cex wp14">
   <w:body>
     <w:p>
       <w:pPr>
         <w:pBdr>
-          <w:bottom w:val="single" w:color="auto" w:sz="4" w:space="0"/>
+          <w:bottom w:val="single" w:sz="4" w:space="0" w:color="auto"/>
         </w:pBdr>
         <w:spacing w:after="0"/>
         <w:jc w:val="center"/>
@@ -18,11 +18,11 @@
       <w:r>
         <w:rPr>
           <w:rFonts w:ascii="Arial" w:hAnsi="Arial" w:cs="Arial"/>
-          <w:b w:val="0"/>
-          <w:lang w:val="id-ID" w:eastAsia="id-ID"/>
+          <w:noProof/>
+          <w:lang w:eastAsia="id-ID"/>
         </w:rPr>
         <w:drawing>
-          <wp:anchor distT="0" distB="0" distL="114300" distR="114300" simplePos="0" relativeHeight="251659264" behindDoc="0" locked="0" layoutInCell="1" allowOverlap="1">
+          <wp:anchor distT="0" distB="0" distL="114300" distR="114300" simplePos="0" relativeHeight="251659264" behindDoc="0" locked="0" layoutInCell="1" allowOverlap="1" wp14:anchorId="6DBD4A54" wp14:editId="11D96970">
             <wp:simplePos x="0" y="0"/>
             <wp:positionH relativeFrom="column">
               <wp:posOffset>-724535</wp:posOffset>
@@ -47,7 +47,7 @@
                     </pic:cNvPicPr>
                   </pic:nvPicPr>
                   <pic:blipFill>
-                    <a:blip r:embed="rId6" cstate="print">
+                    <a:blip r:embed="rId7" cstate="print">
                       <a:extLst>
                         <a:ext uri="{28A0092B-C50C-407E-A947-70E740481C1C}">
                           <a14:useLocalDpi xmlns:a14="http://schemas.microsoft.com/office/drawing/2010/main" val="0"/>
@@ -148,7 +148,7 @@
     </w:p>
     <w:p>
       <w:pPr>
-        <w:pStyle w:val="8"/>
+        <w:pStyle w:val="ListParagraph"/>
         <w:numPr>
           <w:ilvl w:val="0"/>
           <w:numId w:val="1"/>
@@ -168,7 +168,7 @@
     </w:p>
     <w:p>
       <w:pPr>
-        <w:pStyle w:val="8"/>
+        <w:pStyle w:val="ListParagraph"/>
         <w:rPr>
           <w:sz w:val="21"/>
           <w:szCs w:val="21"/>
@@ -208,18 +208,12 @@
           <w:szCs w:val="21"/>
         </w:rPr>
         <w:tab/>
-      </w:r>
-      <w:r>
-        <w:rPr>
-          <w:sz w:val="21"/>
-          <w:szCs w:val="21"/>
-        </w:rPr>
         <w:t>:</w:t>
       </w:r>
     </w:p>
     <w:p>
       <w:pPr>
-        <w:pStyle w:val="8"/>
+        <w:pStyle w:val="ListParagraph"/>
         <w:rPr>
           <w:sz w:val="21"/>
           <w:szCs w:val="21"/>
@@ -259,18 +253,12 @@
           <w:szCs w:val="21"/>
         </w:rPr>
         <w:tab/>
-      </w:r>
-      <w:r>
-        <w:rPr>
-          <w:sz w:val="21"/>
-          <w:szCs w:val="21"/>
-        </w:rPr>
         <w:t>:</w:t>
       </w:r>
     </w:p>
     <w:p>
       <w:pPr>
-        <w:pStyle w:val="8"/>
+        <w:pStyle w:val="ListParagraph"/>
         <w:rPr>
           <w:sz w:val="21"/>
           <w:szCs w:val="21"/>
@@ -289,18 +277,12 @@
           <w:szCs w:val="21"/>
         </w:rPr>
         <w:tab/>
-      </w:r>
-      <w:r>
-        <w:rPr>
-          <w:sz w:val="21"/>
-          <w:szCs w:val="21"/>
-        </w:rPr>
         <w:t>:</w:t>
       </w:r>
     </w:p>
     <w:p>
       <w:pPr>
-        <w:pStyle w:val="8"/>
+        <w:pStyle w:val="ListParagraph"/>
         <w:rPr>
           <w:sz w:val="21"/>
           <w:szCs w:val="21"/>
@@ -340,27 +322,21 @@
           <w:szCs w:val="21"/>
         </w:rPr>
         <w:tab/>
-      </w:r>
-      <w:r>
-        <w:rPr>
-          <w:sz w:val="21"/>
-          <w:szCs w:val="21"/>
-        </w:rPr>
         <w:t>:</w:t>
       </w:r>
     </w:p>
     <w:p>
       <w:pPr>
-        <w:pStyle w:val="8"/>
-        <w:rPr>
-          <w:sz w:val="21"/>
-          <w:szCs w:val="21"/>
-        </w:rPr>
-      </w:pPr>
-    </w:p>
-    <w:p>
-      <w:pPr>
-        <w:pStyle w:val="8"/>
+        <w:pStyle w:val="ListParagraph"/>
+        <w:rPr>
+          <w:sz w:val="21"/>
+          <w:szCs w:val="21"/>
+        </w:rPr>
+      </w:pPr>
+    </w:p>
+    <w:p>
+      <w:pPr>
+        <w:pStyle w:val="ListParagraph"/>
         <w:numPr>
           <w:ilvl w:val="0"/>
           <w:numId w:val="1"/>
@@ -380,7 +356,7 @@
     </w:p>
     <w:p>
       <w:pPr>
-        <w:pStyle w:val="8"/>
+        <w:pStyle w:val="ListParagraph"/>
         <w:rPr>
           <w:sz w:val="21"/>
           <w:szCs w:val="21"/>
@@ -413,18 +389,12 @@
           <w:szCs w:val="21"/>
         </w:rPr>
         <w:tab/>
-      </w:r>
-      <w:r>
-        <w:rPr>
-          <w:sz w:val="21"/>
-          <w:szCs w:val="21"/>
-        </w:rPr>
         <w:t>:</w:t>
       </w:r>
     </w:p>
     <w:p>
       <w:pPr>
-        <w:pStyle w:val="8"/>
+        <w:pStyle w:val="ListParagraph"/>
         <w:rPr>
           <w:sz w:val="21"/>
           <w:szCs w:val="21"/>
@@ -457,18 +427,12 @@
           <w:szCs w:val="21"/>
         </w:rPr>
         <w:tab/>
-      </w:r>
-      <w:r>
-        <w:rPr>
-          <w:sz w:val="21"/>
-          <w:szCs w:val="21"/>
-        </w:rPr>
         <w:t>:</w:t>
       </w:r>
     </w:p>
     <w:p>
       <w:pPr>
-        <w:pStyle w:val="8"/>
+        <w:pStyle w:val="ListParagraph"/>
         <w:rPr>
           <w:sz w:val="21"/>
           <w:szCs w:val="21"/>
@@ -501,18 +465,12 @@
           <w:szCs w:val="21"/>
         </w:rPr>
         <w:tab/>
-      </w:r>
-      <w:r>
-        <w:rPr>
-          <w:sz w:val="21"/>
-          <w:szCs w:val="21"/>
-        </w:rPr>
         <w:t>:</w:t>
       </w:r>
     </w:p>
     <w:p>
       <w:pPr>
-        <w:pStyle w:val="8"/>
+        <w:pStyle w:val="ListParagraph"/>
         <w:rPr>
           <w:sz w:val="21"/>
           <w:szCs w:val="21"/>
@@ -545,18 +503,12 @@
           <w:szCs w:val="21"/>
         </w:rPr>
         <w:tab/>
-      </w:r>
-      <w:r>
-        <w:rPr>
-          <w:sz w:val="21"/>
-          <w:szCs w:val="21"/>
-        </w:rPr>
         <w:t>:</w:t>
       </w:r>
     </w:p>
     <w:p>
       <w:pPr>
-        <w:pStyle w:val="8"/>
+        <w:pStyle w:val="ListParagraph"/>
         <w:rPr>
           <w:sz w:val="21"/>
           <w:szCs w:val="21"/>
@@ -589,27 +541,21 @@
           <w:szCs w:val="21"/>
         </w:rPr>
         <w:tab/>
-      </w:r>
-      <w:r>
-        <w:rPr>
-          <w:sz w:val="21"/>
-          <w:szCs w:val="21"/>
-        </w:rPr>
         <w:t>:</w:t>
       </w:r>
     </w:p>
     <w:p>
       <w:pPr>
-        <w:pStyle w:val="8"/>
-        <w:rPr>
-          <w:sz w:val="21"/>
-          <w:szCs w:val="21"/>
-        </w:rPr>
-      </w:pPr>
-    </w:p>
-    <w:p>
-      <w:pPr>
-        <w:pStyle w:val="8"/>
+        <w:pStyle w:val="ListParagraph"/>
+        <w:rPr>
+          <w:sz w:val="21"/>
+          <w:szCs w:val="21"/>
+        </w:rPr>
+      </w:pPr>
+    </w:p>
+    <w:p>
+      <w:pPr>
+        <w:pStyle w:val="ListParagraph"/>
         <w:numPr>
           <w:ilvl w:val="0"/>
           <w:numId w:val="1"/>
@@ -629,7 +575,7 @@
     </w:p>
     <w:p>
       <w:pPr>
-        <w:pStyle w:val="8"/>
+        <w:pStyle w:val="ListParagraph"/>
         <w:numPr>
           <w:ilvl w:val="1"/>
           <w:numId w:val="2"/>
@@ -650,7 +596,7 @@
     </w:p>
     <w:p>
       <w:pPr>
-        <w:pStyle w:val="8"/>
+        <w:pStyle w:val="ListParagraph"/>
         <w:numPr>
           <w:ilvl w:val="1"/>
           <w:numId w:val="2"/>
@@ -671,7 +617,7 @@
     </w:p>
     <w:p>
       <w:pPr>
-        <w:pStyle w:val="8"/>
+        <w:pStyle w:val="ListParagraph"/>
         <w:numPr>
           <w:ilvl w:val="1"/>
           <w:numId w:val="2"/>
@@ -687,12 +633,19 @@
           <w:sz w:val="21"/>
           <w:szCs w:val="21"/>
         </w:rPr>
-        <w:t>Pemulihan kewenangan</w:t>
-      </w:r>
-    </w:p>
-    <w:p>
-      <w:pPr>
-        <w:pStyle w:val="8"/>
+        <w:t>P</w:t>
+      </w:r>
+      <w:r>
+        <w:rPr>
+          <w:sz w:val="21"/>
+          <w:szCs w:val="21"/>
+        </w:rPr>
+        <w:t>emulihan kewenangan</w:t>
+      </w:r>
+    </w:p>
+    <w:p>
+      <w:pPr>
+        <w:pStyle w:val="ListParagraph"/>
         <w:numPr>
           <w:ilvl w:val="1"/>
           <w:numId w:val="2"/>
@@ -703,12 +656,10 @@
           <w:szCs w:val="21"/>
         </w:rPr>
       </w:pPr>
-      <w:bookmarkStart w:id="0" w:name="_GoBack"/>
-      <w:bookmarkEnd w:id="0"/>
-    </w:p>
-    <w:p>
-      <w:pPr>
-        <w:pStyle w:val="8"/>
+    </w:p>
+    <w:p>
+      <w:pPr>
+        <w:pStyle w:val="ListParagraph"/>
         <w:numPr>
           <w:ilvl w:val="0"/>
           <w:numId w:val="1"/>
@@ -728,7 +679,7 @@
     </w:p>
     <w:p>
       <w:pPr>
-        <w:pStyle w:val="8"/>
+        <w:pStyle w:val="ListParagraph"/>
         <w:numPr>
           <w:ilvl w:val="0"/>
           <w:numId w:val="3"/>
@@ -748,7 +699,7 @@
     </w:p>
     <w:p>
       <w:pPr>
-        <w:pStyle w:val="8"/>
+        <w:pStyle w:val="ListParagraph"/>
         <w:ind w:left="1080"/>
         <w:rPr>
           <w:sz w:val="21"/>
@@ -765,7 +716,7 @@
     </w:p>
     <w:p>
       <w:pPr>
-        <w:pStyle w:val="8"/>
+        <w:pStyle w:val="ListParagraph"/>
         <w:numPr>
           <w:ilvl w:val="0"/>
           <w:numId w:val="3"/>
@@ -785,7 +736,7 @@
     </w:p>
     <w:p>
       <w:pPr>
-        <w:pStyle w:val="8"/>
+        <w:pStyle w:val="ListParagraph"/>
         <w:ind w:left="1080"/>
         <w:rPr>
           <w:sz w:val="21"/>
@@ -797,12 +748,19 @@
           <w:sz w:val="21"/>
           <w:szCs w:val="21"/>
         </w:rPr>
-        <w:t>......................................................................................................................</w:t>
-      </w:r>
-    </w:p>
-    <w:p>
-      <w:pPr>
-        <w:pStyle w:val="8"/>
+        <w:t>.............................</w:t>
+      </w:r>
+      <w:r>
+        <w:rPr>
+          <w:sz w:val="21"/>
+          <w:szCs w:val="21"/>
+        </w:rPr>
+        <w:t>.........................................................................................</w:t>
+      </w:r>
+    </w:p>
+    <w:p>
+      <w:pPr>
+        <w:pStyle w:val="ListParagraph"/>
         <w:numPr>
           <w:ilvl w:val="0"/>
           <w:numId w:val="3"/>
@@ -822,7 +780,7 @@
     </w:p>
     <w:p>
       <w:pPr>
-        <w:pStyle w:val="8"/>
+        <w:pStyle w:val="ListParagraph"/>
         <w:ind w:left="1080"/>
         <w:rPr>
           <w:sz w:val="21"/>
@@ -834,12 +792,19 @@
           <w:sz w:val="21"/>
           <w:szCs w:val="21"/>
         </w:rPr>
-        <w:t>......................................................................................................................</w:t>
-      </w:r>
-    </w:p>
-    <w:p>
-      <w:pPr>
-        <w:pStyle w:val="8"/>
+        <w:t>........................................................................................................</w:t>
+      </w:r>
+      <w:r>
+        <w:rPr>
+          <w:sz w:val="21"/>
+          <w:szCs w:val="21"/>
+        </w:rPr>
+        <w:t>..............</w:t>
+      </w:r>
+    </w:p>
+    <w:p>
+      <w:pPr>
+        <w:pStyle w:val="ListParagraph"/>
         <w:numPr>
           <w:ilvl w:val="0"/>
           <w:numId w:val="3"/>
@@ -859,7 +824,7 @@
     </w:p>
     <w:p>
       <w:pPr>
-        <w:pStyle w:val="8"/>
+        <w:pStyle w:val="ListParagraph"/>
         <w:ind w:left="1080"/>
         <w:rPr>
           <w:sz w:val="21"/>
@@ -903,36 +868,26 @@
     </w:p>
     <w:p>
       <w:pPr>
-        <w:pStyle w:val="8"/>
+        <w:pStyle w:val="ListParagraph"/>
         <w:numPr>
           <w:ilvl w:val="0"/>
           <w:numId w:val="3"/>
         </w:numPr>
       </w:pPr>
       <w:r>
-        <w:t>Tuliskan Kegiatan Countinuing Professional Development CPD yang Saudara ikuti 3 tahun terakhir</w:t>
+        <w:lastRenderedPageBreak/>
+        <w:t>Tuliskan Kegiatan Cou</w:t>
+      </w:r>
+      <w:r>
+        <w:t>ntinuing Professional Development CPD yang Saudara ikuti 3 tahun terakhir</w:t>
       </w:r>
     </w:p>
     <w:tbl>
       <w:tblPr>
-        <w:tblStyle w:val="7"/>
+        <w:tblStyle w:val="TableGrid"/>
         <w:tblW w:w="0" w:type="auto"/>
         <w:tblInd w:w="720" w:type="dxa"/>
-        <w:tblBorders>
-          <w:top w:val="single" w:color="auto" w:sz="4" w:space="0"/>
-          <w:left w:val="single" w:color="auto" w:sz="4" w:space="0"/>
-          <w:bottom w:val="single" w:color="auto" w:sz="4" w:space="0"/>
-          <w:right w:val="single" w:color="auto" w:sz="4" w:space="0"/>
-          <w:insideH w:val="single" w:color="auto" w:sz="4" w:space="0"/>
-          <w:insideV w:val="single" w:color="auto" w:sz="4" w:space="0"/>
-        </w:tblBorders>
-        <w:tblLayout w:type="autofit"/>
-        <w:tblCellMar>
-          <w:top w:w="0" w:type="dxa"/>
-          <w:left w:w="108" w:type="dxa"/>
-          <w:bottom w:w="0" w:type="dxa"/>
-          <w:right w:w="108" w:type="dxa"/>
-        </w:tblCellMar>
+        <w:tblLook w:val="04A0" w:firstRow="1" w:lastRow="0" w:firstColumn="1" w:lastColumn="0" w:noHBand="0" w:noVBand="1"/>
       </w:tblPr>
       <w:tblGrid>
         <w:gridCol w:w="522"/>
@@ -942,29 +897,13 @@
         <w:gridCol w:w="1666"/>
       </w:tblGrid>
       <w:tr>
-        <w:tblPrEx>
-          <w:tblBorders>
-            <w:top w:val="single" w:color="auto" w:sz="4" w:space="0"/>
-            <w:left w:val="single" w:color="auto" w:sz="4" w:space="0"/>
-            <w:bottom w:val="single" w:color="auto" w:sz="4" w:space="0"/>
-            <w:right w:val="single" w:color="auto" w:sz="4" w:space="0"/>
-            <w:insideH w:val="single" w:color="auto" w:sz="4" w:space="0"/>
-            <w:insideV w:val="single" w:color="auto" w:sz="4" w:space="0"/>
-          </w:tblBorders>
-          <w:tblCellMar>
-            <w:top w:w="0" w:type="dxa"/>
-            <w:left w:w="108" w:type="dxa"/>
-            <w:bottom w:w="0" w:type="dxa"/>
-            <w:right w:w="108" w:type="dxa"/>
-          </w:tblCellMar>
-        </w:tblPrEx>
         <w:tc>
           <w:tcPr>
             <w:tcW w:w="522" w:type="dxa"/>
           </w:tcPr>
           <w:p>
             <w:pPr>
-              <w:pStyle w:val="8"/>
+              <w:pStyle w:val="ListParagraph"/>
               <w:spacing w:after="0" w:line="240" w:lineRule="auto"/>
               <w:ind w:left="0"/>
               <w:jc w:val="center"/>
@@ -986,7 +925,7 @@
           </w:tcPr>
           <w:p>
             <w:pPr>
-              <w:pStyle w:val="8"/>
+              <w:pStyle w:val="ListParagraph"/>
               <w:spacing w:after="0" w:line="240" w:lineRule="auto"/>
               <w:ind w:left="0"/>
               <w:jc w:val="center"/>
@@ -1008,7 +947,7 @@
           </w:tcPr>
           <w:p>
             <w:pPr>
-              <w:pStyle w:val="8"/>
+              <w:pStyle w:val="ListParagraph"/>
               <w:spacing w:after="0" w:line="240" w:lineRule="auto"/>
               <w:ind w:left="0"/>
               <w:jc w:val="center"/>
@@ -1030,7 +969,7 @@
           </w:tcPr>
           <w:p>
             <w:pPr>
-              <w:pStyle w:val="8"/>
+              <w:pStyle w:val="ListParagraph"/>
               <w:spacing w:after="0" w:line="240" w:lineRule="auto"/>
               <w:ind w:left="0"/>
               <w:jc w:val="center"/>
@@ -1052,7 +991,7 @@
           </w:tcPr>
           <w:p>
             <w:pPr>
-              <w:pStyle w:val="8"/>
+              <w:pStyle w:val="ListParagraph"/>
               <w:spacing w:after="0" w:line="240" w:lineRule="auto"/>
               <w:ind w:left="0"/>
               <w:jc w:val="center"/>
@@ -1070,29 +1009,13 @@
         </w:tc>
       </w:tr>
       <w:tr>
-        <w:tblPrEx>
-          <w:tblBorders>
-            <w:top w:val="single" w:color="auto" w:sz="4" w:space="0"/>
-            <w:left w:val="single" w:color="auto" w:sz="4" w:space="0"/>
-            <w:bottom w:val="single" w:color="auto" w:sz="4" w:space="0"/>
-            <w:right w:val="single" w:color="auto" w:sz="4" w:space="0"/>
-            <w:insideH w:val="single" w:color="auto" w:sz="4" w:space="0"/>
-            <w:insideV w:val="single" w:color="auto" w:sz="4" w:space="0"/>
-          </w:tblBorders>
-          <w:tblCellMar>
-            <w:top w:w="0" w:type="dxa"/>
-            <w:left w:w="108" w:type="dxa"/>
-            <w:bottom w:w="0" w:type="dxa"/>
-            <w:right w:w="108" w:type="dxa"/>
-          </w:tblCellMar>
-        </w:tblPrEx>
         <w:tc>
           <w:tcPr>
             <w:tcW w:w="522" w:type="dxa"/>
           </w:tcPr>
           <w:p>
             <w:pPr>
-              <w:pStyle w:val="8"/>
+              <w:pStyle w:val="ListParagraph"/>
               <w:spacing w:after="0" w:line="240" w:lineRule="auto"/>
               <w:ind w:left="0"/>
             </w:pPr>
@@ -1104,14 +1027,14 @@
           </w:tcPr>
           <w:p>
             <w:pPr>
-              <w:pStyle w:val="8"/>
-              <w:spacing w:after="0" w:line="240" w:lineRule="auto"/>
-              <w:ind w:left="0"/>
-            </w:pPr>
-          </w:p>
-          <w:p>
-            <w:pPr>
-              <w:pStyle w:val="8"/>
+              <w:pStyle w:val="ListParagraph"/>
+              <w:spacing w:after="0" w:line="240" w:lineRule="auto"/>
+              <w:ind w:left="0"/>
+            </w:pPr>
+          </w:p>
+          <w:p>
+            <w:pPr>
+              <w:pStyle w:val="ListParagraph"/>
               <w:spacing w:after="0" w:line="240" w:lineRule="auto"/>
               <w:ind w:left="0"/>
             </w:pPr>
@@ -1123,7 +1046,7 @@
           </w:tcPr>
           <w:p>
             <w:pPr>
-              <w:pStyle w:val="8"/>
+              <w:pStyle w:val="ListParagraph"/>
               <w:spacing w:after="0" w:line="240" w:lineRule="auto"/>
               <w:ind w:left="0"/>
             </w:pPr>
@@ -1135,7 +1058,7 @@
           </w:tcPr>
           <w:p>
             <w:pPr>
-              <w:pStyle w:val="8"/>
+              <w:pStyle w:val="ListParagraph"/>
               <w:spacing w:after="0" w:line="240" w:lineRule="auto"/>
               <w:ind w:left="0"/>
             </w:pPr>
@@ -1147,7 +1070,7 @@
           </w:tcPr>
           <w:p>
             <w:pPr>
-              <w:pStyle w:val="8"/>
+              <w:pStyle w:val="ListParagraph"/>
               <w:spacing w:after="0" w:line="240" w:lineRule="auto"/>
               <w:ind w:left="0"/>
             </w:pPr>
@@ -1155,29 +1078,13 @@
         </w:tc>
       </w:tr>
       <w:tr>
-        <w:tblPrEx>
-          <w:tblBorders>
-            <w:top w:val="single" w:color="auto" w:sz="4" w:space="0"/>
-            <w:left w:val="single" w:color="auto" w:sz="4" w:space="0"/>
-            <w:bottom w:val="single" w:color="auto" w:sz="4" w:space="0"/>
-            <w:right w:val="single" w:color="auto" w:sz="4" w:space="0"/>
-            <w:insideH w:val="single" w:color="auto" w:sz="4" w:space="0"/>
-            <w:insideV w:val="single" w:color="auto" w:sz="4" w:space="0"/>
-          </w:tblBorders>
-          <w:tblCellMar>
-            <w:top w:w="0" w:type="dxa"/>
-            <w:left w:w="108" w:type="dxa"/>
-            <w:bottom w:w="0" w:type="dxa"/>
-            <w:right w:w="108" w:type="dxa"/>
-          </w:tblCellMar>
-        </w:tblPrEx>
         <w:tc>
           <w:tcPr>
             <w:tcW w:w="522" w:type="dxa"/>
           </w:tcPr>
           <w:p>
             <w:pPr>
-              <w:pStyle w:val="8"/>
+              <w:pStyle w:val="ListParagraph"/>
               <w:spacing w:after="0" w:line="240" w:lineRule="auto"/>
               <w:ind w:left="0"/>
             </w:pPr>
@@ -1189,14 +1096,14 @@
           </w:tcPr>
           <w:p>
             <w:pPr>
-              <w:pStyle w:val="8"/>
-              <w:spacing w:after="0" w:line="240" w:lineRule="auto"/>
-              <w:ind w:left="0"/>
-            </w:pPr>
-          </w:p>
-          <w:p>
-            <w:pPr>
-              <w:pStyle w:val="8"/>
+              <w:pStyle w:val="ListParagraph"/>
+              <w:spacing w:after="0" w:line="240" w:lineRule="auto"/>
+              <w:ind w:left="0"/>
+            </w:pPr>
+          </w:p>
+          <w:p>
+            <w:pPr>
+              <w:pStyle w:val="ListParagraph"/>
               <w:spacing w:after="0" w:line="240" w:lineRule="auto"/>
               <w:ind w:left="0"/>
             </w:pPr>
@@ -1208,7 +1115,7 @@
           </w:tcPr>
           <w:p>
             <w:pPr>
-              <w:pStyle w:val="8"/>
+              <w:pStyle w:val="ListParagraph"/>
               <w:spacing w:after="0" w:line="240" w:lineRule="auto"/>
               <w:ind w:left="0"/>
             </w:pPr>
@@ -1220,7 +1127,7 @@
           </w:tcPr>
           <w:p>
             <w:pPr>
-              <w:pStyle w:val="8"/>
+              <w:pStyle w:val="ListParagraph"/>
               <w:spacing w:after="0" w:line="240" w:lineRule="auto"/>
               <w:ind w:left="0"/>
             </w:pPr>
@@ -1232,7 +1139,7 @@
           </w:tcPr>
           <w:p>
             <w:pPr>
-              <w:pStyle w:val="8"/>
+              <w:pStyle w:val="ListParagraph"/>
               <w:spacing w:after="0" w:line="240" w:lineRule="auto"/>
               <w:ind w:left="0"/>
             </w:pPr>
@@ -1240,29 +1147,13 @@
         </w:tc>
       </w:tr>
       <w:tr>
-        <w:tblPrEx>
-          <w:tblBorders>
-            <w:top w:val="single" w:color="auto" w:sz="4" w:space="0"/>
-            <w:left w:val="single" w:color="auto" w:sz="4" w:space="0"/>
-            <w:bottom w:val="single" w:color="auto" w:sz="4" w:space="0"/>
-            <w:right w:val="single" w:color="auto" w:sz="4" w:space="0"/>
-            <w:insideH w:val="single" w:color="auto" w:sz="4" w:space="0"/>
-            <w:insideV w:val="single" w:color="auto" w:sz="4" w:space="0"/>
-          </w:tblBorders>
-          <w:tblCellMar>
-            <w:top w:w="0" w:type="dxa"/>
-            <w:left w:w="108" w:type="dxa"/>
-            <w:bottom w:w="0" w:type="dxa"/>
-            <w:right w:w="108" w:type="dxa"/>
-          </w:tblCellMar>
-        </w:tblPrEx>
         <w:tc>
           <w:tcPr>
             <w:tcW w:w="522" w:type="dxa"/>
           </w:tcPr>
           <w:p>
             <w:pPr>
-              <w:pStyle w:val="8"/>
+              <w:pStyle w:val="ListParagraph"/>
               <w:spacing w:after="0" w:line="240" w:lineRule="auto"/>
               <w:ind w:left="0"/>
             </w:pPr>
@@ -1274,14 +1165,14 @@
           </w:tcPr>
           <w:p>
             <w:pPr>
-              <w:pStyle w:val="8"/>
-              <w:spacing w:after="0" w:line="240" w:lineRule="auto"/>
-              <w:ind w:left="0"/>
-            </w:pPr>
-          </w:p>
-          <w:p>
-            <w:pPr>
-              <w:pStyle w:val="8"/>
+              <w:pStyle w:val="ListParagraph"/>
+              <w:spacing w:after="0" w:line="240" w:lineRule="auto"/>
+              <w:ind w:left="0"/>
+            </w:pPr>
+          </w:p>
+          <w:p>
+            <w:pPr>
+              <w:pStyle w:val="ListParagraph"/>
               <w:spacing w:after="0" w:line="240" w:lineRule="auto"/>
               <w:ind w:left="0"/>
             </w:pPr>
@@ -1293,7 +1184,7 @@
           </w:tcPr>
           <w:p>
             <w:pPr>
-              <w:pStyle w:val="8"/>
+              <w:pStyle w:val="ListParagraph"/>
               <w:spacing w:after="0" w:line="240" w:lineRule="auto"/>
               <w:ind w:left="0"/>
             </w:pPr>
@@ -1305,7 +1196,7 @@
           </w:tcPr>
           <w:p>
             <w:pPr>
-              <w:pStyle w:val="8"/>
+              <w:pStyle w:val="ListParagraph"/>
               <w:spacing w:after="0" w:line="240" w:lineRule="auto"/>
               <w:ind w:left="0"/>
             </w:pPr>
@@ -1317,7 +1208,7 @@
           </w:tcPr>
           <w:p>
             <w:pPr>
-              <w:pStyle w:val="8"/>
+              <w:pStyle w:val="ListParagraph"/>
               <w:spacing w:after="0" w:line="240" w:lineRule="auto"/>
               <w:ind w:left="0"/>
             </w:pPr>
@@ -1325,23 +1216,13 @@
         </w:tc>
       </w:tr>
       <w:tr>
-        <w:tblPrEx>
-          <w:tblBorders>
-            <w:top w:val="single" w:color="auto" w:sz="4" w:space="0"/>
-            <w:left w:val="single" w:color="auto" w:sz="4" w:space="0"/>
-            <w:bottom w:val="single" w:color="auto" w:sz="4" w:space="0"/>
-            <w:right w:val="single" w:color="auto" w:sz="4" w:space="0"/>
-            <w:insideH w:val="single" w:color="auto" w:sz="4" w:space="0"/>
-            <w:insideV w:val="single" w:color="auto" w:sz="4" w:space="0"/>
-          </w:tblBorders>
-        </w:tblPrEx>
         <w:tc>
           <w:tcPr>
             <w:tcW w:w="522" w:type="dxa"/>
           </w:tcPr>
           <w:p>
             <w:pPr>
-              <w:pStyle w:val="8"/>
+              <w:pStyle w:val="ListParagraph"/>
               <w:spacing w:after="0" w:line="240" w:lineRule="auto"/>
               <w:ind w:left="0"/>
             </w:pPr>
@@ -1353,14 +1234,14 @@
           </w:tcPr>
           <w:p>
             <w:pPr>
-              <w:pStyle w:val="8"/>
-              <w:spacing w:after="0" w:line="240" w:lineRule="auto"/>
-              <w:ind w:left="0"/>
-            </w:pPr>
-          </w:p>
-          <w:p>
-            <w:pPr>
-              <w:pStyle w:val="8"/>
+              <w:pStyle w:val="ListParagraph"/>
+              <w:spacing w:after="0" w:line="240" w:lineRule="auto"/>
+              <w:ind w:left="0"/>
+            </w:pPr>
+          </w:p>
+          <w:p>
+            <w:pPr>
+              <w:pStyle w:val="ListParagraph"/>
               <w:spacing w:after="0" w:line="240" w:lineRule="auto"/>
               <w:ind w:left="0"/>
             </w:pPr>
@@ -1372,7 +1253,7 @@
           </w:tcPr>
           <w:p>
             <w:pPr>
-              <w:pStyle w:val="8"/>
+              <w:pStyle w:val="ListParagraph"/>
               <w:spacing w:after="0" w:line="240" w:lineRule="auto"/>
               <w:ind w:left="0"/>
             </w:pPr>
@@ -1384,7 +1265,7 @@
           </w:tcPr>
           <w:p>
             <w:pPr>
-              <w:pStyle w:val="8"/>
+              <w:pStyle w:val="ListParagraph"/>
               <w:spacing w:after="0" w:line="240" w:lineRule="auto"/>
               <w:ind w:left="0"/>
             </w:pPr>
@@ -1396,7 +1277,7 @@
           </w:tcPr>
           <w:p>
             <w:pPr>
-              <w:pStyle w:val="8"/>
+              <w:pStyle w:val="ListParagraph"/>
               <w:spacing w:after="0" w:line="240" w:lineRule="auto"/>
               <w:ind w:left="0"/>
             </w:pPr>
@@ -1406,12 +1287,12 @@
     </w:tbl>
     <w:p>
       <w:pPr>
-        <w:pStyle w:val="8"/>
-      </w:pPr>
-    </w:p>
-    <w:p>
-      <w:pPr>
-        <w:pStyle w:val="8"/>
+        <w:pStyle w:val="ListParagraph"/>
+      </w:pPr>
+    </w:p>
+    <w:p>
+      <w:pPr>
+        <w:pStyle w:val="ListParagraph"/>
         <w:numPr>
           <w:ilvl w:val="0"/>
           <w:numId w:val="1"/>
@@ -1423,33 +1304,42 @@
     </w:p>
     <w:p>
       <w:pPr>
-        <w:pStyle w:val="8"/>
-      </w:pPr>
-      <w:r>
-        <w:t>Saya menyatakan bahwa segala hal yang tertulis di dalam dokumen ini adalah benar adanya. Apabila di kemudian hari terbukti ada hal yang tidak benar maka saya bersedia menanggung segala konsekuensi sesuai dengan aturan hukum yang berlaku.</w:t>
-      </w:r>
-    </w:p>
-    <w:p>
-      <w:pPr>
-        <w:pStyle w:val="8"/>
-      </w:pPr>
-    </w:p>
-    <w:p>
-      <w:pPr>
-        <w:pStyle w:val="8"/>
-      </w:pPr>
-    </w:p>
-    <w:p>
-      <w:pPr>
-        <w:pStyle w:val="8"/>
-      </w:pPr>
-    </w:p>
-    <w:p>
-      <w:pPr>
-        <w:pStyle w:val="8"/>
+        <w:pStyle w:val="ListParagraph"/>
+      </w:pPr>
+      <w:r>
+        <w:t xml:space="preserve">Saya menyatakan bahwa segala hal yang tertulis di dalam dokumen ini adalah benar adanya. </w:t>
+      </w:r>
+      <w:r>
+        <w:t>Apabila di kemudian hari terbukti ada hal yang tidak benar maka saya bersedia menanggung segala konsekuensi sesuai dengan a</w:t>
+      </w:r>
+      <w:bookmarkStart w:id="0" w:name="_GoBack"/>
+      <w:bookmarkEnd w:id="0"/>
+      <w:r>
+        <w:t>turan hukum yang berlaku.</w:t>
+      </w:r>
+    </w:p>
+    <w:p>
+      <w:pPr>
+        <w:pStyle w:val="ListParagraph"/>
+      </w:pPr>
+    </w:p>
+    <w:p>
+      <w:pPr>
+        <w:pStyle w:val="ListParagraph"/>
+      </w:pPr>
+    </w:p>
+    <w:p>
+      <w:pPr>
+        <w:pStyle w:val="ListParagraph"/>
+      </w:pPr>
+    </w:p>
+    <w:p>
+      <w:pPr>
+        <w:pStyle w:val="ListParagraph"/>
         <w:rPr>
           <w:sz w:val="28"/>
           <w:szCs w:val="28"/>
+          <w:lang w:val="en-US"/>
         </w:rPr>
       </w:pPr>
       <w:r>
@@ -1479,21 +1369,24 @@
           <w:szCs w:val="28"/>
         </w:rPr>
         <w:tab/>
+        <w:t>:</w:t>
       </w:r>
       <w:r>
         <w:rPr>
           <w:sz w:val="28"/>
           <w:szCs w:val="28"/>
-        </w:rPr>
-        <w:t>:</w:t>
-      </w:r>
-    </w:p>
-    <w:p>
-      <w:pPr>
-        <w:pStyle w:val="8"/>
+          <w:lang w:val="en-US"/>
+        </w:rPr>
+        <w:t xml:space="preserve"> </w:t>
+      </w:r>
+    </w:p>
+    <w:p>
+      <w:pPr>
+        <w:pStyle w:val="ListParagraph"/>
         <w:rPr>
           <w:sz w:val="28"/>
           <w:szCs w:val="28"/>
+          <w:lang w:val="en-US"/>
         </w:rPr>
       </w:pPr>
       <w:r>
@@ -1516,45 +1409,49 @@
           <w:szCs w:val="28"/>
         </w:rPr>
         <w:tab/>
+        <w:t>:</w:t>
       </w:r>
       <w:r>
         <w:rPr>
           <w:sz w:val="28"/>
           <w:szCs w:val="28"/>
-        </w:rPr>
-        <w:t>:</w:t>
-      </w:r>
-    </w:p>
-    <w:p>
-      <w:pPr>
-        <w:pStyle w:val="8"/>
+          <w:lang w:val="en-US"/>
+        </w:rPr>
+        <w:t xml:space="preserve"> </w:t>
+      </w:r>
+    </w:p>
+    <w:p>
+      <w:pPr>
+        <w:pStyle w:val="ListParagraph"/>
         <w:rPr>
           <w:sz w:val="28"/>
           <w:szCs w:val="28"/>
-        </w:rPr>
-      </w:pPr>
-    </w:p>
-    <w:p>
-      <w:pPr>
-        <w:pStyle w:val="8"/>
+          <w:lang w:val="en-US"/>
+        </w:rPr>
+      </w:pPr>
+      <w:r>
         <w:rPr>
           <w:sz w:val="28"/>
           <w:szCs w:val="28"/>
-        </w:rPr>
-      </w:pPr>
-      <w:r>
+          <w:lang w:val="en-US"/>
+        </w:rPr>
+        <w:t xml:space="preserve"> </w:t>
+      </w:r>
+    </w:p>
+    <w:p>
+      <w:pPr>
+        <w:pStyle w:val="ListParagraph"/>
         <w:rPr>
           <w:sz w:val="28"/>
           <w:szCs w:val="28"/>
         </w:rPr>
-        <w:t>Tanda Tangan</w:t>
-      </w:r>
+      </w:pPr>
       <w:r>
         <w:rPr>
           <w:sz w:val="28"/>
           <w:szCs w:val="28"/>
         </w:rPr>
-        <w:tab/>
+        <w:t>Tanda Tangan</w:t>
       </w:r>
       <w:r>
         <w:rPr>
@@ -1568,22 +1465,30 @@
           <w:sz w:val="28"/>
           <w:szCs w:val="28"/>
         </w:rPr>
-        <w:t xml:space="preserve">: </w:t>
+        <w:tab/>
+        <w:t>:</w:t>
+      </w:r>
+      <w:r>
+        <w:rPr>
+          <w:sz w:val="28"/>
+          <w:szCs w:val="28"/>
+        </w:rPr>
+        <w:t xml:space="preserve"> </w:t>
       </w:r>
     </w:p>
     <w:sectPr>
       <w:pgSz w:w="11906" w:h="16838"/>
       <w:pgMar w:top="1440" w:right="1440" w:bottom="1440" w:left="1440" w:header="708" w:footer="708" w:gutter="0"/>
-      <w:cols w:space="708" w:num="1"/>
-      <w:docGrid w:linePitch="360" w:charSpace="0"/>
+      <w:cols w:space="708"/>
+      <w:docGrid w:linePitch="360"/>
     </w:sectPr>
   </w:body>
 </w:document>
 </file>
 
 <file path=word/endnotes.xml><?xml version="1.0" encoding="utf-8"?>
-<w:endnotes xmlns:wpc="http://schemas.microsoft.com/office/word/2010/wordprocessingCanvas" xmlns:mc="http://schemas.openxmlformats.org/markup-compatibility/2006" xmlns:o="urn:schemas-microsoft-com:office:office" xmlns:r="http://schemas.openxmlformats.org/officeDocument/2006/relationships" xmlns:m="http://schemas.openxmlformats.org/officeDocument/2006/math" xmlns:v="urn:schemas-microsoft-com:vml" xmlns:wp14="http://schemas.microsoft.com/office/word/2010/wordprocessingDrawing" xmlns:wp="http://schemas.openxmlformats.org/drawingml/2006/wordprocessingDrawing" xmlns:w="http://schemas.openxmlformats.org/wordprocessingml/2006/main" xmlns:w14="http://schemas.microsoft.com/office/word/2010/wordml" xmlns:w15="http://schemas.microsoft.com/office/word/2012/wordml" xmlns:w10="urn:schemas-microsoft-com:office:word" xmlns:wpg="http://schemas.microsoft.com/office/word/2010/wordprocessingGroup" xmlns:wpi="http://schemas.microsoft.com/office/word/2010/wordprocessingInk" xmlns:wne="http://schemas.microsoft.com/office/word/2006/wordml" xmlns:wps="http://schemas.microsoft.com/office/word/2010/wordprocessingShape" xmlns:wpsCustomData="http://www.wps.cn/officeDocument/2013/wpsCustomData" mc:Ignorable="w14 w15 wp14">
-  <w:endnote w:type="separator" w:id="0">
+<w:endnotes xmlns:wpc="http://schemas.microsoft.com/office/word/2010/wordprocessingCanvas" xmlns:cx="http://schemas.microsoft.com/office/drawing/2014/chartex" xmlns:cx1="http://schemas.microsoft.com/office/drawing/2015/9/8/chartex" xmlns:cx2="http://schemas.microsoft.com/office/drawing/2015/10/21/chartex" xmlns:cx3="http://schemas.microsoft.com/office/drawing/2016/5/9/chartex" xmlns:cx4="http://schemas.microsoft.com/office/drawing/2016/5/10/chartex" xmlns:cx5="http://schemas.microsoft.com/office/drawing/2016/5/11/chartex" xmlns:cx6="http://schemas.microsoft.com/office/drawing/2016/5/12/chartex" xmlns:cx7="http://schemas.microsoft.com/office/drawing/2016/5/13/chartex" xmlns:cx8="http://schemas.microsoft.com/office/drawing/2016/5/14/chartex" xmlns:mc="http://schemas.openxmlformats.org/markup-compatibility/2006" xmlns:aink="http://schemas.microsoft.com/office/drawing/2016/ink" xmlns:am3d="http://schemas.microsoft.com/office/drawing/2017/model3d" xmlns:o="urn:schemas-microsoft-com:office:office" xmlns:r="http://schemas.openxmlformats.org/officeDocument/2006/relationships" xmlns:m="http://schemas.openxmlformats.org/officeDocument/2006/math" xmlns:v="urn:schemas-microsoft-com:vml" xmlns:wp14="http://schemas.microsoft.com/office/word/2010/wordprocessingDrawing" xmlns:wp="http://schemas.openxmlformats.org/drawingml/2006/wordprocessingDrawing" xmlns:w10="urn:schemas-microsoft-com:office:word" xmlns:w="http://schemas.openxmlformats.org/wordprocessingml/2006/main" xmlns:w14="http://schemas.microsoft.com/office/word/2010/wordml" xmlns:w15="http://schemas.microsoft.com/office/word/2012/wordml" xmlns:w16cex="http://schemas.microsoft.com/office/word/2018/wordml/cex" xmlns:w16cid="http://schemas.microsoft.com/office/word/2016/wordml/cid" xmlns:w16="http://schemas.microsoft.com/office/word/2018/wordml" xmlns:w16se="http://schemas.microsoft.com/office/word/2015/wordml/symex" xmlns:wpg="http://schemas.microsoft.com/office/word/2010/wordprocessingGroup" xmlns:wpi="http://schemas.microsoft.com/office/word/2010/wordprocessingInk" xmlns:wne="http://schemas.microsoft.com/office/word/2006/wordml" xmlns:wps="http://schemas.microsoft.com/office/word/2010/wordprocessingShape" mc:Ignorable="w14 w15 w16se w16cid w16 w16cex wp14">
+  <w:endnote w:type="separator" w:id="-1">
     <w:p>
       <w:pPr>
         <w:spacing w:line="240" w:lineRule="auto"/>
@@ -1593,7 +1498,7 @@
       </w:r>
     </w:p>
   </w:endnote>
-  <w:endnote w:type="continuationSeparator" w:id="1">
+  <w:endnote w:type="continuationSeparator" w:id="0">
     <w:p>
       <w:pPr>
         <w:spacing w:line="240" w:lineRule="auto"/>
@@ -1607,21 +1512,21 @@
 </file>
 
 <file path=word/footnotes.xml><?xml version="1.0" encoding="utf-8"?>
-<w:footnotes xmlns:wpc="http://schemas.microsoft.com/office/word/2010/wordprocessingCanvas" xmlns:mc="http://schemas.openxmlformats.org/markup-compatibility/2006" xmlns:o="urn:schemas-microsoft-com:office:office" xmlns:r="http://schemas.openxmlformats.org/officeDocument/2006/relationships" xmlns:m="http://schemas.openxmlformats.org/officeDocument/2006/math" xmlns:v="urn:schemas-microsoft-com:vml" xmlns:wp14="http://schemas.microsoft.com/office/word/2010/wordprocessingDrawing" xmlns:wp="http://schemas.openxmlformats.org/drawingml/2006/wordprocessingDrawing" xmlns:w="http://schemas.openxmlformats.org/wordprocessingml/2006/main" xmlns:w14="http://schemas.microsoft.com/office/word/2010/wordml" xmlns:w15="http://schemas.microsoft.com/office/word/2012/wordml" xmlns:w10="urn:schemas-microsoft-com:office:word" xmlns:wpg="http://schemas.microsoft.com/office/word/2010/wordprocessingGroup" xmlns:wpi="http://schemas.microsoft.com/office/word/2010/wordprocessingInk" xmlns:wne="http://schemas.microsoft.com/office/word/2006/wordml" xmlns:wps="http://schemas.microsoft.com/office/word/2010/wordprocessingShape" xmlns:wpsCustomData="http://www.wps.cn/officeDocument/2013/wpsCustomData" mc:Ignorable="w14 w15 wp14">
-  <w:footnote w:type="separator" w:id="0">
-    <w:p>
-      <w:pPr>
-        <w:spacing w:before="0" w:after="0" w:line="276" w:lineRule="auto"/>
+<w:footnotes xmlns:wpc="http://schemas.microsoft.com/office/word/2010/wordprocessingCanvas" xmlns:cx="http://schemas.microsoft.com/office/drawing/2014/chartex" xmlns:cx1="http://schemas.microsoft.com/office/drawing/2015/9/8/chartex" xmlns:cx2="http://schemas.microsoft.com/office/drawing/2015/10/21/chartex" xmlns:cx3="http://schemas.microsoft.com/office/drawing/2016/5/9/chartex" xmlns:cx4="http://schemas.microsoft.com/office/drawing/2016/5/10/chartex" xmlns:cx5="http://schemas.microsoft.com/office/drawing/2016/5/11/chartex" xmlns:cx6="http://schemas.microsoft.com/office/drawing/2016/5/12/chartex" xmlns:cx7="http://schemas.microsoft.com/office/drawing/2016/5/13/chartex" xmlns:cx8="http://schemas.microsoft.com/office/drawing/2016/5/14/chartex" xmlns:mc="http://schemas.openxmlformats.org/markup-compatibility/2006" xmlns:aink="http://schemas.microsoft.com/office/drawing/2016/ink" xmlns:am3d="http://schemas.microsoft.com/office/drawing/2017/model3d" xmlns:o="urn:schemas-microsoft-com:office:office" xmlns:r="http://schemas.openxmlformats.org/officeDocument/2006/relationships" xmlns:m="http://schemas.openxmlformats.org/officeDocument/2006/math" xmlns:v="urn:schemas-microsoft-com:vml" xmlns:wp14="http://schemas.microsoft.com/office/word/2010/wordprocessingDrawing" xmlns:wp="http://schemas.openxmlformats.org/drawingml/2006/wordprocessingDrawing" xmlns:w10="urn:schemas-microsoft-com:office:word" xmlns:w="http://schemas.openxmlformats.org/wordprocessingml/2006/main" xmlns:w14="http://schemas.microsoft.com/office/word/2010/wordml" xmlns:w15="http://schemas.microsoft.com/office/word/2012/wordml" xmlns:w16cex="http://schemas.microsoft.com/office/word/2018/wordml/cex" xmlns:w16cid="http://schemas.microsoft.com/office/word/2016/wordml/cid" xmlns:w16="http://schemas.microsoft.com/office/word/2018/wordml" xmlns:w16se="http://schemas.microsoft.com/office/word/2015/wordml/symex" xmlns:wpg="http://schemas.microsoft.com/office/word/2010/wordprocessingGroup" xmlns:wpi="http://schemas.microsoft.com/office/word/2010/wordprocessingInk" xmlns:wne="http://schemas.microsoft.com/office/word/2006/wordml" xmlns:wps="http://schemas.microsoft.com/office/word/2010/wordprocessingShape" mc:Ignorable="w14 w15 w16se w16cid w16 w16cex wp14">
+  <w:footnote w:type="separator" w:id="-1">
+    <w:p>
+      <w:pPr>
+        <w:spacing w:after="0"/>
       </w:pPr>
       <w:r>
         <w:separator/>
       </w:r>
     </w:p>
   </w:footnote>
-  <w:footnote w:type="continuationSeparator" w:id="1">
-    <w:p>
-      <w:pPr>
-        <w:spacing w:before="0" w:after="0" w:line="276" w:lineRule="auto"/>
+  <w:footnote w:type="continuationSeparator" w:id="0">
+    <w:p>
+      <w:pPr>
+        <w:spacing w:after="0"/>
       </w:pPr>
       <w:r>
         <w:continuationSeparator/>
@@ -1632,12 +1537,12 @@
 </file>
 
 <file path=word/numbering.xml><?xml version="1.0" encoding="utf-8"?>
-<w:numbering xmlns:wpc="http://schemas.microsoft.com/office/word/2010/wordprocessingCanvas" xmlns:mc="http://schemas.openxmlformats.org/markup-compatibility/2006" xmlns:o="urn:schemas-microsoft-com:office:office" xmlns:r="http://schemas.openxmlformats.org/officeDocument/2006/relationships" xmlns:m="http://schemas.openxmlformats.org/officeDocument/2006/math" xmlns:v="urn:schemas-microsoft-com:vml" xmlns:wp14="http://schemas.microsoft.com/office/word/2010/wordprocessingDrawing" xmlns:wp="http://schemas.openxmlformats.org/drawingml/2006/wordprocessingDrawing" xmlns:w10="urn:schemas-microsoft-com:office:word" xmlns:w="http://schemas.openxmlformats.org/wordprocessingml/2006/main" xmlns:w14="http://schemas.microsoft.com/office/word/2010/wordml" xmlns:wpg="http://schemas.microsoft.com/office/word/2010/wordprocessingGroup" xmlns:wpi="http://schemas.microsoft.com/office/word/2010/wordprocessingInk" xmlns:wne="http://schemas.microsoft.com/office/word/2006/wordml" xmlns:wps="http://schemas.microsoft.com/office/word/2010/wordprocessingShape" xmlns:wpsCustomData="http://www.wps.cn/officeDocument/2013/wpsCustomData" mc:Ignorable="w14 wp14">
-  <w:abstractNum w:abstractNumId="0">
+<w:numbering xmlns:wpc="http://schemas.microsoft.com/office/word/2010/wordprocessingCanvas" xmlns:cx="http://schemas.microsoft.com/office/drawing/2014/chartex" xmlns:cx1="http://schemas.microsoft.com/office/drawing/2015/9/8/chartex" xmlns:cx2="http://schemas.microsoft.com/office/drawing/2015/10/21/chartex" xmlns:cx3="http://schemas.microsoft.com/office/drawing/2016/5/9/chartex" xmlns:cx4="http://schemas.microsoft.com/office/drawing/2016/5/10/chartex" xmlns:cx5="http://schemas.microsoft.com/office/drawing/2016/5/11/chartex" xmlns:cx6="http://schemas.microsoft.com/office/drawing/2016/5/12/chartex" xmlns:cx7="http://schemas.microsoft.com/office/drawing/2016/5/13/chartex" xmlns:cx8="http://schemas.microsoft.com/office/drawing/2016/5/14/chartex" xmlns:mc="http://schemas.openxmlformats.org/markup-compatibility/2006" xmlns:aink="http://schemas.microsoft.com/office/drawing/2016/ink" xmlns:am3d="http://schemas.microsoft.com/office/drawing/2017/model3d" xmlns:o="urn:schemas-microsoft-com:office:office" xmlns:r="http://schemas.openxmlformats.org/officeDocument/2006/relationships" xmlns:m="http://schemas.openxmlformats.org/officeDocument/2006/math" xmlns:v="urn:schemas-microsoft-com:vml" xmlns:wp14="http://schemas.microsoft.com/office/word/2010/wordprocessingDrawing" xmlns:wp="http://schemas.openxmlformats.org/drawingml/2006/wordprocessingDrawing" xmlns:w10="urn:schemas-microsoft-com:office:word" xmlns:w="http://schemas.openxmlformats.org/wordprocessingml/2006/main" xmlns:w14="http://schemas.microsoft.com/office/word/2010/wordml" xmlns:w15="http://schemas.microsoft.com/office/word/2012/wordml" xmlns:w16cex="http://schemas.microsoft.com/office/word/2018/wordml/cex" xmlns:w16cid="http://schemas.microsoft.com/office/word/2016/wordml/cid" xmlns:w16="http://schemas.microsoft.com/office/word/2018/wordml" xmlns:w16se="http://schemas.microsoft.com/office/word/2015/wordml/symex" xmlns:wpg="http://schemas.microsoft.com/office/word/2010/wordprocessingGroup" xmlns:wpi="http://schemas.microsoft.com/office/word/2010/wordprocessingInk" xmlns:wne="http://schemas.microsoft.com/office/word/2006/wordml" xmlns:wps="http://schemas.microsoft.com/office/word/2010/wordprocessingShape" mc:Ignorable="w14 w15 w16se w16cid w16 w16cex wp14">
+  <w:abstractNum w:abstractNumId="0" w15:restartNumberingAfterBreak="0">
     <w:nsid w:val="056F1901"/>
     <w:multiLevelType w:val="multilevel"/>
     <w:tmpl w:val="056F1901"/>
-    <w:lvl w:ilvl="0" w:tentative="0">
+    <w:lvl w:ilvl="0">
       <w:start w:val="1"/>
       <w:numFmt w:val="upperLetter"/>
       <w:lvlText w:val="%1."/>
@@ -1649,7 +1554,7 @@
         <w:rFonts w:hint="default"/>
       </w:rPr>
     </w:lvl>
-    <w:lvl w:ilvl="1" w:tentative="0">
+    <w:lvl w:ilvl="1">
       <w:start w:val="1"/>
       <w:numFmt w:val="lowerLetter"/>
       <w:lvlText w:val="%2."/>
@@ -1658,7 +1563,7 @@
         <w:ind w:left="1440" w:hanging="360"/>
       </w:pPr>
     </w:lvl>
-    <w:lvl w:ilvl="2" w:tentative="0">
+    <w:lvl w:ilvl="2">
       <w:start w:val="1"/>
       <w:numFmt w:val="lowerRoman"/>
       <w:lvlText w:val="%3."/>
@@ -1667,7 +1572,7 @@
         <w:ind w:left="2160" w:hanging="180"/>
       </w:pPr>
     </w:lvl>
-    <w:lvl w:ilvl="3" w:tentative="0">
+    <w:lvl w:ilvl="3">
       <w:start w:val="1"/>
       <w:numFmt w:val="decimal"/>
       <w:lvlText w:val="%4."/>
@@ -1676,7 +1581,7 @@
         <w:ind w:left="2880" w:hanging="360"/>
       </w:pPr>
     </w:lvl>
-    <w:lvl w:ilvl="4" w:tentative="0">
+    <w:lvl w:ilvl="4">
       <w:start w:val="1"/>
       <w:numFmt w:val="lowerLetter"/>
       <w:lvlText w:val="%5."/>
@@ -1685,7 +1590,7 @@
         <w:ind w:left="3600" w:hanging="360"/>
       </w:pPr>
     </w:lvl>
-    <w:lvl w:ilvl="5" w:tentative="0">
+    <w:lvl w:ilvl="5">
       <w:start w:val="1"/>
       <w:numFmt w:val="lowerRoman"/>
       <w:lvlText w:val="%6."/>
@@ -1694,7 +1599,7 @@
         <w:ind w:left="4320" w:hanging="180"/>
       </w:pPr>
     </w:lvl>
-    <w:lvl w:ilvl="6" w:tentative="0">
+    <w:lvl w:ilvl="6">
       <w:start w:val="1"/>
       <w:numFmt w:val="decimal"/>
       <w:lvlText w:val="%7."/>
@@ -1703,7 +1608,7 @@
         <w:ind w:left="5040" w:hanging="360"/>
       </w:pPr>
     </w:lvl>
-    <w:lvl w:ilvl="7" w:tentative="0">
+    <w:lvl w:ilvl="7">
       <w:start w:val="1"/>
       <w:numFmt w:val="lowerLetter"/>
       <w:lvlText w:val="%8."/>
@@ -1712,7 +1617,7 @@
         <w:ind w:left="5760" w:hanging="360"/>
       </w:pPr>
     </w:lvl>
-    <w:lvl w:ilvl="8" w:tentative="0">
+    <w:lvl w:ilvl="8">
       <w:start w:val="1"/>
       <w:numFmt w:val="lowerRoman"/>
       <w:lvlText w:val="%9."/>
@@ -1722,11 +1627,11 @@
       </w:pPr>
     </w:lvl>
   </w:abstractNum>
-  <w:abstractNum w:abstractNumId="1">
+  <w:abstractNum w:abstractNumId="1" w15:restartNumberingAfterBreak="0">
     <w:nsid w:val="19C96E57"/>
     <w:multiLevelType w:val="multilevel"/>
     <w:tmpl w:val="19C96E57"/>
-    <w:lvl w:ilvl="0" w:tentative="0">
+    <w:lvl w:ilvl="0">
       <w:start w:val="1"/>
       <w:numFmt w:val="bullet"/>
       <w:lvlText w:val=""/>
@@ -1735,10 +1640,10 @@
         <w:ind w:left="1440" w:hanging="360"/>
       </w:pPr>
       <w:rPr>
-        <w:rFonts w:hint="default" w:ascii="Symbol" w:hAnsi="Symbol"/>
+        <w:rFonts w:ascii="Symbol" w:hAnsi="Symbol" w:hint="default"/>
       </w:rPr>
     </w:lvl>
-    <w:lvl w:ilvl="1" w:tentative="0">
+    <w:lvl w:ilvl="1">
       <w:start w:val="1"/>
       <w:numFmt w:val="bullet"/>
       <w:lvlText w:val=""/>
@@ -1747,10 +1652,10 @@
         <w:ind w:left="1440" w:hanging="360"/>
       </w:pPr>
       <w:rPr>
-        <w:rFonts w:hint="default" w:ascii="Symbol" w:hAnsi="Symbol"/>
+        <w:rFonts w:ascii="Symbol" w:hAnsi="Symbol" w:hint="default"/>
       </w:rPr>
     </w:lvl>
-    <w:lvl w:ilvl="2" w:tentative="0">
+    <w:lvl w:ilvl="2">
       <w:start w:val="1"/>
       <w:numFmt w:val="bullet"/>
       <w:lvlText w:val=""/>
@@ -1759,10 +1664,10 @@
         <w:ind w:left="2160" w:hanging="360"/>
       </w:pPr>
       <w:rPr>
-        <w:rFonts w:hint="default" w:ascii="Wingdings" w:hAnsi="Wingdings"/>
+        <w:rFonts w:ascii="Wingdings" w:hAnsi="Wingdings" w:hint="default"/>
       </w:rPr>
     </w:lvl>
-    <w:lvl w:ilvl="3" w:tentative="0">
+    <w:lvl w:ilvl="3">
       <w:start w:val="1"/>
       <w:numFmt w:val="bullet"/>
       <w:lvlText w:val=""/>
@@ -1771,10 +1676,10 @@
         <w:ind w:left="2880" w:hanging="360"/>
       </w:pPr>
       <w:rPr>
-        <w:rFonts w:hint="default" w:ascii="Symbol" w:hAnsi="Symbol"/>
+        <w:rFonts w:ascii="Symbol" w:hAnsi="Symbol" w:hint="default"/>
       </w:rPr>
     </w:lvl>
-    <w:lvl w:ilvl="4" w:tentative="0">
+    <w:lvl w:ilvl="4">
       <w:start w:val="1"/>
       <w:numFmt w:val="bullet"/>
       <w:lvlText w:val="o"/>
@@ -1783,10 +1688,10 @@
         <w:ind w:left="3600" w:hanging="360"/>
       </w:pPr>
       <w:rPr>
-        <w:rFonts w:hint="default" w:ascii="Courier New" w:hAnsi="Courier New" w:cs="Courier New"/>
+        <w:rFonts w:ascii="Courier New" w:hAnsi="Courier New" w:cs="Courier New" w:hint="default"/>
       </w:rPr>
     </w:lvl>
-    <w:lvl w:ilvl="5" w:tentative="0">
+    <w:lvl w:ilvl="5">
       <w:start w:val="1"/>
       <w:numFmt w:val="bullet"/>
       <w:lvlText w:val=""/>
@@ -1795,10 +1700,10 @@
         <w:ind w:left="4320" w:hanging="360"/>
       </w:pPr>
       <w:rPr>
-        <w:rFonts w:hint="default" w:ascii="Wingdings" w:hAnsi="Wingdings"/>
+        <w:rFonts w:ascii="Wingdings" w:hAnsi="Wingdings" w:hint="default"/>
       </w:rPr>
     </w:lvl>
-    <w:lvl w:ilvl="6" w:tentative="0">
+    <w:lvl w:ilvl="6">
       <w:start w:val="1"/>
       <w:numFmt w:val="bullet"/>
       <w:lvlText w:val=""/>
@@ -1807,10 +1712,10 @@
         <w:ind w:left="5040" w:hanging="360"/>
       </w:pPr>
       <w:rPr>
-        <w:rFonts w:hint="default" w:ascii="Symbol" w:hAnsi="Symbol"/>
+        <w:rFonts w:ascii="Symbol" w:hAnsi="Symbol" w:hint="default"/>
       </w:rPr>
     </w:lvl>
-    <w:lvl w:ilvl="7" w:tentative="0">
+    <w:lvl w:ilvl="7">
       <w:start w:val="1"/>
       <w:numFmt w:val="bullet"/>
       <w:lvlText w:val="o"/>
@@ -1819,10 +1724,10 @@
         <w:ind w:left="5760" w:hanging="360"/>
       </w:pPr>
       <w:rPr>
-        <w:rFonts w:hint="default" w:ascii="Courier New" w:hAnsi="Courier New" w:cs="Courier New"/>
+        <w:rFonts w:ascii="Courier New" w:hAnsi="Courier New" w:cs="Courier New" w:hint="default"/>
       </w:rPr>
     </w:lvl>
-    <w:lvl w:ilvl="8" w:tentative="0">
+    <w:lvl w:ilvl="8">
       <w:start w:val="1"/>
       <w:numFmt w:val="bullet"/>
       <w:lvlText w:val=""/>
@@ -1831,15 +1736,15 @@
         <w:ind w:left="6480" w:hanging="360"/>
       </w:pPr>
       <w:rPr>
-        <w:rFonts w:hint="default" w:ascii="Wingdings" w:hAnsi="Wingdings"/>
+        <w:rFonts w:ascii="Wingdings" w:hAnsi="Wingdings" w:hint="default"/>
       </w:rPr>
     </w:lvl>
   </w:abstractNum>
-  <w:abstractNum w:abstractNumId="2">
+  <w:abstractNum w:abstractNumId="2" w15:restartNumberingAfterBreak="0">
     <w:nsid w:val="7D3A776B"/>
     <w:multiLevelType w:val="multilevel"/>
     <w:tmpl w:val="7D3A776B"/>
-    <w:lvl w:ilvl="0" w:tentative="0">
+    <w:lvl w:ilvl="0">
       <w:start w:val="1"/>
       <w:numFmt w:val="lowerLetter"/>
       <w:lvlText w:val="%1."/>
@@ -1851,7 +1756,7 @@
         <w:rFonts w:hint="default"/>
       </w:rPr>
     </w:lvl>
-    <w:lvl w:ilvl="1" w:tentative="0">
+    <w:lvl w:ilvl="1">
       <w:start w:val="1"/>
       <w:numFmt w:val="lowerLetter"/>
       <w:lvlText w:val="%2."/>
@@ -1860,7 +1765,7 @@
         <w:ind w:left="1800" w:hanging="360"/>
       </w:pPr>
     </w:lvl>
-    <w:lvl w:ilvl="2" w:tentative="0">
+    <w:lvl w:ilvl="2">
       <w:start w:val="1"/>
       <w:numFmt w:val="lowerRoman"/>
       <w:lvlText w:val="%3."/>
@@ -1869,7 +1774,7 @@
         <w:ind w:left="2520" w:hanging="180"/>
       </w:pPr>
     </w:lvl>
-    <w:lvl w:ilvl="3" w:tentative="0">
+    <w:lvl w:ilvl="3">
       <w:start w:val="1"/>
       <w:numFmt w:val="decimal"/>
       <w:lvlText w:val="%4."/>
@@ -1878,7 +1783,7 @@
         <w:ind w:left="3240" w:hanging="360"/>
       </w:pPr>
     </w:lvl>
-    <w:lvl w:ilvl="4" w:tentative="0">
+    <w:lvl w:ilvl="4">
       <w:start w:val="1"/>
       <w:numFmt w:val="lowerLetter"/>
       <w:lvlText w:val="%5."/>
@@ -1887,7 +1792,7 @@
         <w:ind w:left="3960" w:hanging="360"/>
       </w:pPr>
     </w:lvl>
-    <w:lvl w:ilvl="5" w:tentative="0">
+    <w:lvl w:ilvl="5">
       <w:start w:val="1"/>
       <w:numFmt w:val="lowerRoman"/>
       <w:lvlText w:val="%6."/>
@@ -1896,7 +1801,7 @@
         <w:ind w:left="4680" w:hanging="180"/>
       </w:pPr>
     </w:lvl>
-    <w:lvl w:ilvl="6" w:tentative="0">
+    <w:lvl w:ilvl="6">
       <w:start w:val="1"/>
       <w:numFmt w:val="decimal"/>
       <w:lvlText w:val="%7."/>
@@ -1905,7 +1810,7 @@
         <w:ind w:left="5400" w:hanging="360"/>
       </w:pPr>
     </w:lvl>
-    <w:lvl w:ilvl="7" w:tentative="0">
+    <w:lvl w:ilvl="7">
       <w:start w:val="1"/>
       <w:numFmt w:val="lowerLetter"/>
       <w:lvlText w:val="%8."/>
@@ -1914,7 +1819,7 @@
         <w:ind w:left="6120" w:hanging="360"/>
       </w:pPr>
     </w:lvl>
-    <w:lvl w:ilvl="8" w:tentative="0">
+    <w:lvl w:ilvl="8">
       <w:start w:val="1"/>
       <w:numFmt w:val="lowerRoman"/>
       <w:lvlText w:val="%9."/>
@@ -1937,293 +1842,416 @@
 </file>
 
 <file path=word/styles.xml><?xml version="1.0" encoding="utf-8"?>
-<w:styles xmlns:mc="http://schemas.openxmlformats.org/markup-compatibility/2006" xmlns:o="urn:schemas-microsoft-com:office:office" xmlns:r="http://schemas.openxmlformats.org/officeDocument/2006/relationships" xmlns:m="http://schemas.openxmlformats.org/officeDocument/2006/math" xmlns:v="urn:schemas-microsoft-com:vml" xmlns:w="http://schemas.openxmlformats.org/wordprocessingml/2006/main" xmlns:w14="http://schemas.microsoft.com/office/word/2010/wordml" xmlns:w10="urn:schemas-microsoft-com:office:word" xmlns:sl="http://schemas.openxmlformats.org/schemaLibrary/2006/main" xmlns:wpsCustomData="http://www.wps.cn/officeDocument/2013/wpsCustomData" mc:Ignorable="w14">
+<w:styles xmlns:mc="http://schemas.openxmlformats.org/markup-compatibility/2006" xmlns:r="http://schemas.openxmlformats.org/officeDocument/2006/relationships" xmlns:w="http://schemas.openxmlformats.org/wordprocessingml/2006/main" xmlns:w14="http://schemas.microsoft.com/office/word/2010/wordml" xmlns:w15="http://schemas.microsoft.com/office/word/2012/wordml" xmlns:w16cex="http://schemas.microsoft.com/office/word/2018/wordml/cex" xmlns:w16cid="http://schemas.microsoft.com/office/word/2016/wordml/cid" xmlns:w16="http://schemas.microsoft.com/office/word/2018/wordml" xmlns:w16se="http://schemas.microsoft.com/office/word/2015/wordml/symex" mc:Ignorable="w14 w15 w16se w16cid w16 w16cex">
   <w:docDefaults>
     <w:rPrDefault>
       <w:rPr>
-        <w:rFonts w:asciiTheme="minorHAnsi" w:hAnsiTheme="minorHAnsi" w:eastAsiaTheme="minorHAnsi" w:cstheme="minorBidi"/>
+        <w:rFonts w:asciiTheme="minorHAnsi" w:eastAsiaTheme="minorHAnsi" w:hAnsiTheme="minorHAnsi" w:cstheme="minorBidi"/>
+        <w:lang w:val="en-US" w:eastAsia="en-US" w:bidi="ar-SA"/>
       </w:rPr>
     </w:rPrDefault>
     <w:pPrDefault/>
   </w:docDefaults>
-  <w:latentStyles w:count="260" w:defQFormat="0" w:defUnhideWhenUsed="1" w:defSemiHidden="1" w:defUIPriority="99" w:defLockedState="0">
-    <w:lsdException w:qFormat="1" w:unhideWhenUsed="0" w:uiPriority="0" w:semiHidden="0" w:name="Normal"/>
-    <w:lsdException w:qFormat="1" w:unhideWhenUsed="0" w:uiPriority="9" w:semiHidden="0" w:name="heading 1"/>
-    <w:lsdException w:qFormat="1" w:uiPriority="9" w:name="heading 2"/>
-    <w:lsdException w:qFormat="1" w:uiPriority="9" w:name="heading 3"/>
-    <w:lsdException w:qFormat="1" w:uiPriority="9" w:name="heading 4"/>
-    <w:lsdException w:qFormat="1" w:uiPriority="9" w:name="heading 5"/>
-    <w:lsdException w:qFormat="1" w:uiPriority="9" w:name="heading 6"/>
-    <w:lsdException w:qFormat="1" w:uiPriority="9" w:name="heading 7"/>
-    <w:lsdException w:qFormat="1" w:uiPriority="9" w:name="heading 8"/>
-    <w:lsdException w:qFormat="1" w:uiPriority="9" w:name="heading 9"/>
-    <w:lsdException w:uiPriority="99" w:name="index 1"/>
-    <w:lsdException w:uiPriority="99" w:name="index 2"/>
-    <w:lsdException w:uiPriority="99" w:name="index 3"/>
-    <w:lsdException w:uiPriority="99" w:name="index 4"/>
-    <w:lsdException w:uiPriority="99" w:name="index 5"/>
-    <w:lsdException w:uiPriority="99" w:name="index 6"/>
-    <w:lsdException w:uiPriority="99" w:name="index 7"/>
-    <w:lsdException w:uiPriority="99" w:name="index 8"/>
-    <w:lsdException w:uiPriority="99" w:name="index 9"/>
-    <w:lsdException w:uiPriority="39" w:name="toc 1"/>
-    <w:lsdException w:uiPriority="39" w:name="toc 2"/>
-    <w:lsdException w:uiPriority="39" w:name="toc 3"/>
-    <w:lsdException w:uiPriority="39" w:name="toc 4"/>
-    <w:lsdException w:uiPriority="39" w:name="toc 5"/>
-    <w:lsdException w:uiPriority="39" w:name="toc 6"/>
-    <w:lsdException w:uiPriority="39" w:name="toc 7"/>
-    <w:lsdException w:uiPriority="39" w:name="toc 8"/>
-    <w:lsdException w:uiPriority="39" w:name="toc 9"/>
-    <w:lsdException w:uiPriority="99" w:name="Normal Indent"/>
-    <w:lsdException w:uiPriority="99" w:name="footnote text"/>
-    <w:lsdException w:uiPriority="99" w:name="annotation text"/>
-    <w:lsdException w:qFormat="1" w:uiPriority="99" w:semiHidden="0" w:name="header"/>
-    <w:lsdException w:qFormat="1" w:uiPriority="99" w:semiHidden="0" w:name="footer"/>
-    <w:lsdException w:uiPriority="99" w:name="index heading"/>
-    <w:lsdException w:qFormat="1" w:uiPriority="35" w:name="caption"/>
-    <w:lsdException w:uiPriority="99" w:name="table of figures"/>
-    <w:lsdException w:uiPriority="99" w:name="envelope address"/>
-    <w:lsdException w:uiPriority="99" w:name="envelope return"/>
-    <w:lsdException w:uiPriority="99" w:name="footnote reference"/>
-    <w:lsdException w:uiPriority="99" w:name="annotation reference"/>
-    <w:lsdException w:uiPriority="99" w:name="line number"/>
-    <w:lsdException w:uiPriority="99" w:name="page number"/>
-    <w:lsdException w:uiPriority="99" w:name="endnote reference"/>
-    <w:lsdException w:uiPriority="99" w:name="endnote text"/>
-    <w:lsdException w:uiPriority="99" w:name="table of authorities"/>
-    <w:lsdException w:uiPriority="99" w:name="macro"/>
-    <w:lsdException w:uiPriority="99" w:name="toa heading"/>
-    <w:lsdException w:uiPriority="99" w:name="List"/>
-    <w:lsdException w:uiPriority="99" w:name="List Bullet"/>
-    <w:lsdException w:uiPriority="99" w:name="List Number"/>
-    <w:lsdException w:uiPriority="99" w:name="List 2"/>
-    <w:lsdException w:uiPriority="99" w:name="List 3"/>
-    <w:lsdException w:uiPriority="99" w:name="List 4"/>
-    <w:lsdException w:uiPriority="99" w:name="List 5"/>
-    <w:lsdException w:uiPriority="99" w:name="List Bullet 2"/>
-    <w:lsdException w:uiPriority="99" w:name="List Bullet 3"/>
-    <w:lsdException w:uiPriority="99" w:name="List Bullet 4"/>
-    <w:lsdException w:uiPriority="99" w:name="List Bullet 5"/>
-    <w:lsdException w:uiPriority="99" w:name="List Number 2"/>
-    <w:lsdException w:uiPriority="99" w:name="List Number 3"/>
-    <w:lsdException w:uiPriority="99" w:name="List Number 4"/>
-    <w:lsdException w:uiPriority="99" w:name="List Number 5"/>
-    <w:lsdException w:qFormat="1" w:unhideWhenUsed="0" w:uiPriority="10" w:semiHidden="0" w:name="Title"/>
-    <w:lsdException w:uiPriority="99" w:name="Closing"/>
-    <w:lsdException w:uiPriority="99" w:name="Signature"/>
-    <w:lsdException w:uiPriority="1" w:name="Default Paragraph Font"/>
-    <w:lsdException w:uiPriority="99" w:name="Body Text"/>
-    <w:lsdException w:uiPriority="99" w:name="Body Text Indent"/>
-    <w:lsdException w:uiPriority="99" w:name="List Continue"/>
-    <w:lsdException w:uiPriority="99" w:name="List Continue 2"/>
-    <w:lsdException w:uiPriority="99" w:name="List Continue 3"/>
-    <w:lsdException w:uiPriority="99" w:name="List Continue 4"/>
-    <w:lsdException w:uiPriority="99" w:name="List Continue 5"/>
-    <w:lsdException w:uiPriority="99" w:name="Message Header"/>
-    <w:lsdException w:qFormat="1" w:unhideWhenUsed="0" w:uiPriority="11" w:semiHidden="0" w:name="Subtitle"/>
-    <w:lsdException w:uiPriority="99" w:name="Salutation"/>
-    <w:lsdException w:uiPriority="99" w:name="Date"/>
-    <w:lsdException w:uiPriority="99" w:name="Body Text First Indent"/>
-    <w:lsdException w:uiPriority="99" w:name="Body Text First Indent 2"/>
-    <w:lsdException w:uiPriority="99" w:name="Note Heading"/>
-    <w:lsdException w:uiPriority="99" w:name="Body Text 2"/>
-    <w:lsdException w:uiPriority="99" w:name="Body Text 3"/>
-    <w:lsdException w:uiPriority="99" w:name="Body Text Indent 2"/>
-    <w:lsdException w:uiPriority="99" w:name="Body Text Indent 3"/>
-    <w:lsdException w:uiPriority="99" w:name="Block Text"/>
-    <w:lsdException w:uiPriority="99" w:name="Hyperlink"/>
-    <w:lsdException w:uiPriority="99" w:name="FollowedHyperlink"/>
-    <w:lsdException w:qFormat="1" w:unhideWhenUsed="0" w:uiPriority="22" w:semiHidden="0" w:name="Strong"/>
-    <w:lsdException w:qFormat="1" w:unhideWhenUsed="0" w:uiPriority="20" w:semiHidden="0" w:name="Emphasis"/>
-    <w:lsdException w:uiPriority="99" w:name="Document Map"/>
-    <w:lsdException w:uiPriority="99" w:name="Plain Text"/>
-    <w:lsdException w:uiPriority="99" w:name="E-mail Signature"/>
-    <w:lsdException w:uiPriority="99" w:name="Normal (Web)"/>
-    <w:lsdException w:uiPriority="99" w:name="HTML Acronym"/>
-    <w:lsdException w:uiPriority="99" w:name="HTML Address"/>
-    <w:lsdException w:uiPriority="99" w:name="HTML Cite"/>
-    <w:lsdException w:uiPriority="99" w:name="HTML Code"/>
-    <w:lsdException w:uiPriority="99" w:name="HTML Definition"/>
-    <w:lsdException w:uiPriority="99" w:name="HTML Keyboard"/>
-    <w:lsdException w:uiPriority="99" w:name="HTML Preformatted"/>
-    <w:lsdException w:uiPriority="99" w:name="HTML Sample"/>
-    <w:lsdException w:uiPriority="99" w:name="HTML Typewriter"/>
-    <w:lsdException w:uiPriority="99" w:name="HTML Variable"/>
-    <w:lsdException w:qFormat="1" w:uiPriority="99" w:name="Normal Table"/>
-    <w:lsdException w:uiPriority="99" w:name="annotation subject"/>
-    <w:lsdException w:uiPriority="99" w:name="Table Simple 1"/>
-    <w:lsdException w:uiPriority="99" w:name="Table Simple 2"/>
-    <w:lsdException w:uiPriority="99" w:name="Table Simple 3"/>
-    <w:lsdException w:uiPriority="99" w:name="Table Classic 1"/>
-    <w:lsdException w:uiPriority="99" w:name="Table Classic 2"/>
-    <w:lsdException w:uiPriority="99" w:name="Table Classic 3"/>
-    <w:lsdException w:uiPriority="99" w:name="Table Classic 4"/>
-    <w:lsdException w:uiPriority="99" w:name="Table Colorful 1"/>
-    <w:lsdException w:uiPriority="99" w:name="Table Colorful 2"/>
-    <w:lsdException w:uiPriority="99" w:name="Table Colorful 3"/>
-    <w:lsdException w:uiPriority="99" w:name="Table Columns 1"/>
-    <w:lsdException w:uiPriority="99" w:name="Table Columns 2"/>
-    <w:lsdException w:uiPriority="99" w:name="Table Columns 3"/>
-    <w:lsdException w:uiPriority="99" w:name="Table Columns 4"/>
-    <w:lsdException w:uiPriority="99" w:name="Table Columns 5"/>
-    <w:lsdException w:uiPriority="99" w:name="Table Grid 1"/>
-    <w:lsdException w:uiPriority="99" w:name="Table Grid 2"/>
-    <w:lsdException w:uiPriority="99" w:name="Table Grid 3"/>
-    <w:lsdException w:uiPriority="99" w:name="Table Grid 4"/>
-    <w:lsdException w:uiPriority="99" w:name="Table Grid 5"/>
-    <w:lsdException w:uiPriority="99" w:name="Table Grid 6"/>
-    <w:lsdException w:uiPriority="99" w:name="Table Grid 7"/>
-    <w:lsdException w:uiPriority="99" w:name="Table Grid 8"/>
-    <w:lsdException w:uiPriority="99" w:name="Table List 1"/>
-    <w:lsdException w:uiPriority="99" w:name="Table List 2"/>
-    <w:lsdException w:uiPriority="99" w:name="Table List 3"/>
-    <w:lsdException w:uiPriority="99" w:name="Table List 4"/>
-    <w:lsdException w:uiPriority="99" w:name="Table List 5"/>
-    <w:lsdException w:uiPriority="99" w:name="Table List 6"/>
-    <w:lsdException w:uiPriority="99" w:name="Table List 7"/>
-    <w:lsdException w:uiPriority="99" w:name="Table List 8"/>
-    <w:lsdException w:uiPriority="99" w:name="Table 3D effects 1"/>
-    <w:lsdException w:uiPriority="99" w:name="Table 3D effects 2"/>
-    <w:lsdException w:uiPriority="99" w:name="Table 3D effects 3"/>
-    <w:lsdException w:uiPriority="99" w:name="Table Contemporary"/>
-    <w:lsdException w:uiPriority="99" w:name="Table Elegant"/>
-    <w:lsdException w:uiPriority="99" w:name="Table Professional"/>
-    <w:lsdException w:uiPriority="99" w:name="Table Subtle 1"/>
-    <w:lsdException w:uiPriority="99" w:name="Table Subtle 2"/>
-    <w:lsdException w:uiPriority="99" w:name="Table Web 1"/>
-    <w:lsdException w:uiPriority="99" w:name="Table Web 2"/>
-    <w:lsdException w:uiPriority="99" w:name="Table Web 3"/>
-    <w:lsdException w:qFormat="1" w:uiPriority="99" w:name="Balloon Text"/>
-    <w:lsdException w:qFormat="1" w:unhideWhenUsed="0" w:uiPriority="59" w:semiHidden="0" w:name="Table Grid"/>
-    <w:lsdException w:uiPriority="99" w:name="Table Theme"/>
-    <w:lsdException w:unhideWhenUsed="0" w:uiPriority="60" w:semiHidden="0" w:name="Light Shading"/>
-    <w:lsdException w:unhideWhenUsed="0" w:uiPriority="61" w:semiHidden="0" w:name="Light List"/>
-    <w:lsdException w:unhideWhenUsed="0" w:uiPriority="62" w:semiHidden="0" w:name="Light Grid"/>
-    <w:lsdException w:unhideWhenUsed="0" w:uiPriority="63" w:semiHidden="0" w:name="Medium Shading 1"/>
-    <w:lsdException w:unhideWhenUsed="0" w:uiPriority="64" w:semiHidden="0" w:name="Medium Shading 2"/>
-    <w:lsdException w:unhideWhenUsed="0" w:uiPriority="65" w:semiHidden="0" w:name="Medium List 1"/>
-    <w:lsdException w:unhideWhenUsed="0" w:uiPriority="66" w:semiHidden="0" w:name="Medium List 2"/>
-    <w:lsdException w:unhideWhenUsed="0" w:uiPriority="67" w:semiHidden="0" w:name="Medium Grid 1"/>
-    <w:lsdException w:unhideWhenUsed="0" w:uiPriority="68" w:semiHidden="0" w:name="Medium Grid 2"/>
-    <w:lsdException w:unhideWhenUsed="0" w:uiPriority="69" w:semiHidden="0" w:name="Medium Grid 3"/>
-    <w:lsdException w:unhideWhenUsed="0" w:uiPriority="70" w:semiHidden="0" w:name="Dark List"/>
-    <w:lsdException w:unhideWhenUsed="0" w:uiPriority="71" w:semiHidden="0" w:name="Colorful Shading"/>
-    <w:lsdException w:unhideWhenUsed="0" w:uiPriority="72" w:semiHidden="0" w:name="Colorful List"/>
-    <w:lsdException w:unhideWhenUsed="0" w:uiPriority="73" w:semiHidden="0" w:name="Colorful Grid"/>
-    <w:lsdException w:unhideWhenUsed="0" w:uiPriority="60" w:semiHidden="0" w:name="Light Shading Accent 1"/>
-    <w:lsdException w:unhideWhenUsed="0" w:uiPriority="61" w:semiHidden="0" w:name="Light List Accent 1"/>
-    <w:lsdException w:unhideWhenUsed="0" w:uiPriority="62" w:semiHidden="0" w:name="Light Grid Accent 1"/>
-    <w:lsdException w:unhideWhenUsed="0" w:uiPriority="63" w:semiHidden="0" w:name="Medium Shading 1 Accent 1"/>
-    <w:lsdException w:unhideWhenUsed="0" w:uiPriority="64" w:semiHidden="0" w:name="Medium Shading 2 Accent 1"/>
-    <w:lsdException w:unhideWhenUsed="0" w:uiPriority="65" w:semiHidden="0" w:name="Medium List 1 Accent 1"/>
-    <w:lsdException w:qFormat="1" w:unhideWhenUsed="0" w:uiPriority="34" w:semiHidden="0" w:name="List Paragraph"/>
-    <w:lsdException w:unhideWhenUsed="0" w:uiPriority="66" w:semiHidden="0" w:name="Medium List 2 Accent 1"/>
-    <w:lsdException w:unhideWhenUsed="0" w:uiPriority="67" w:semiHidden="0" w:name="Medium Grid 1 Accent 1"/>
-    <w:lsdException w:unhideWhenUsed="0" w:uiPriority="68" w:semiHidden="0" w:name="Medium Grid 2 Accent 1"/>
-    <w:lsdException w:unhideWhenUsed="0" w:uiPriority="69" w:semiHidden="0" w:name="Medium Grid 3 Accent 1"/>
-    <w:lsdException w:unhideWhenUsed="0" w:uiPriority="70" w:semiHidden="0" w:name="Dark List Accent 1"/>
-    <w:lsdException w:unhideWhenUsed="0" w:uiPriority="71" w:semiHidden="0" w:name="Colorful Shading Accent 1"/>
-    <w:lsdException w:unhideWhenUsed="0" w:uiPriority="72" w:semiHidden="0" w:name="Colorful List Accent 1"/>
-    <w:lsdException w:unhideWhenUsed="0" w:uiPriority="73" w:semiHidden="0" w:name="Colorful Grid Accent 1"/>
-    <w:lsdException w:unhideWhenUsed="0" w:uiPriority="60" w:semiHidden="0" w:name="Light Shading Accent 2"/>
-    <w:lsdException w:unhideWhenUsed="0" w:uiPriority="61" w:semiHidden="0" w:name="Light List Accent 2"/>
-    <w:lsdException w:unhideWhenUsed="0" w:uiPriority="62" w:semiHidden="0" w:name="Light Grid Accent 2"/>
-    <w:lsdException w:unhideWhenUsed="0" w:uiPriority="63" w:semiHidden="0" w:name="Medium Shading 1 Accent 2"/>
-    <w:lsdException w:unhideWhenUsed="0" w:uiPriority="64" w:semiHidden="0" w:name="Medium Shading 2 Accent 2"/>
-    <w:lsdException w:unhideWhenUsed="0" w:uiPriority="65" w:semiHidden="0" w:name="Medium List 1 Accent 2"/>
-    <w:lsdException w:unhideWhenUsed="0" w:uiPriority="66" w:semiHidden="0" w:name="Medium List 2 Accent 2"/>
-    <w:lsdException w:unhideWhenUsed="0" w:uiPriority="67" w:semiHidden="0" w:name="Medium Grid 1 Accent 2"/>
-    <w:lsdException w:unhideWhenUsed="0" w:uiPriority="68" w:semiHidden="0" w:name="Medium Grid 2 Accent 2"/>
-    <w:lsdException w:unhideWhenUsed="0" w:uiPriority="69" w:semiHidden="0" w:name="Medium Grid 3 Accent 2"/>
-    <w:lsdException w:unhideWhenUsed="0" w:uiPriority="70" w:semiHidden="0" w:name="Dark List Accent 2"/>
-    <w:lsdException w:unhideWhenUsed="0" w:uiPriority="71" w:semiHidden="0" w:name="Colorful Shading Accent 2"/>
-    <w:lsdException w:unhideWhenUsed="0" w:uiPriority="72" w:semiHidden="0" w:name="Colorful List Accent 2"/>
-    <w:lsdException w:unhideWhenUsed="0" w:uiPriority="73" w:semiHidden="0" w:name="Colorful Grid Accent 2"/>
-    <w:lsdException w:unhideWhenUsed="0" w:uiPriority="60" w:semiHidden="0" w:name="Light Shading Accent 3"/>
-    <w:lsdException w:unhideWhenUsed="0" w:uiPriority="61" w:semiHidden="0" w:name="Light List Accent 3"/>
-    <w:lsdException w:unhideWhenUsed="0" w:uiPriority="62" w:semiHidden="0" w:name="Light Grid Accent 3"/>
-    <w:lsdException w:unhideWhenUsed="0" w:uiPriority="63" w:semiHidden="0" w:name="Medium Shading 1 Accent 3"/>
-    <w:lsdException w:unhideWhenUsed="0" w:uiPriority="64" w:semiHidden="0" w:name="Medium Shading 2 Accent 3"/>
-    <w:lsdException w:unhideWhenUsed="0" w:uiPriority="65" w:semiHidden="0" w:name="Medium List 1 Accent 3"/>
-    <w:lsdException w:unhideWhenUsed="0" w:uiPriority="66" w:semiHidden="0" w:name="Medium List 2 Accent 3"/>
-    <w:lsdException w:unhideWhenUsed="0" w:uiPriority="67" w:semiHidden="0" w:name="Medium Grid 1 Accent 3"/>
-    <w:lsdException w:unhideWhenUsed="0" w:uiPriority="68" w:semiHidden="0" w:name="Medium Grid 2 Accent 3"/>
-    <w:lsdException w:unhideWhenUsed="0" w:uiPriority="69" w:semiHidden="0" w:name="Medium Grid 3 Accent 3"/>
-    <w:lsdException w:unhideWhenUsed="0" w:uiPriority="70" w:semiHidden="0" w:name="Dark List Accent 3"/>
-    <w:lsdException w:unhideWhenUsed="0" w:uiPriority="71" w:semiHidden="0" w:name="Colorful Shading Accent 3"/>
-    <w:lsdException w:unhideWhenUsed="0" w:uiPriority="72" w:semiHidden="0" w:name="Colorful List Accent 3"/>
-    <w:lsdException w:unhideWhenUsed="0" w:uiPriority="73" w:semiHidden="0" w:name="Colorful Grid Accent 3"/>
-    <w:lsdException w:unhideWhenUsed="0" w:uiPriority="60" w:semiHidden="0" w:name="Light Shading Accent 4"/>
-    <w:lsdException w:unhideWhenUsed="0" w:uiPriority="61" w:semiHidden="0" w:name="Light List Accent 4"/>
-    <w:lsdException w:unhideWhenUsed="0" w:uiPriority="62" w:semiHidden="0" w:name="Light Grid Accent 4"/>
-    <w:lsdException w:unhideWhenUsed="0" w:uiPriority="63" w:semiHidden="0" w:name="Medium Shading 1 Accent 4"/>
-    <w:lsdException w:unhideWhenUsed="0" w:uiPriority="64" w:semiHidden="0" w:name="Medium Shading 2 Accent 4"/>
-    <w:lsdException w:unhideWhenUsed="0" w:uiPriority="65" w:semiHidden="0" w:name="Medium List 1 Accent 4"/>
-    <w:lsdException w:unhideWhenUsed="0" w:uiPriority="66" w:semiHidden="0" w:name="Medium List 2 Accent 4"/>
-    <w:lsdException w:unhideWhenUsed="0" w:uiPriority="67" w:semiHidden="0" w:name="Medium Grid 1 Accent 4"/>
-    <w:lsdException w:unhideWhenUsed="0" w:uiPriority="68" w:semiHidden="0" w:name="Medium Grid 2 Accent 4"/>
-    <w:lsdException w:unhideWhenUsed="0" w:uiPriority="69" w:semiHidden="0" w:name="Medium Grid 3 Accent 4"/>
-    <w:lsdException w:unhideWhenUsed="0" w:uiPriority="70" w:semiHidden="0" w:name="Dark List Accent 4"/>
-    <w:lsdException w:unhideWhenUsed="0" w:uiPriority="71" w:semiHidden="0" w:name="Colorful Shading Accent 4"/>
-    <w:lsdException w:unhideWhenUsed="0" w:uiPriority="72" w:semiHidden="0" w:name="Colorful List Accent 4"/>
-    <w:lsdException w:unhideWhenUsed="0" w:uiPriority="73" w:semiHidden="0" w:name="Colorful Grid Accent 4"/>
-    <w:lsdException w:unhideWhenUsed="0" w:uiPriority="60" w:semiHidden="0" w:name="Light Shading Accent 5"/>
-    <w:lsdException w:unhideWhenUsed="0" w:uiPriority="61" w:semiHidden="0" w:name="Light List Accent 5"/>
-    <w:lsdException w:unhideWhenUsed="0" w:uiPriority="62" w:semiHidden="0" w:name="Light Grid Accent 5"/>
-    <w:lsdException w:unhideWhenUsed="0" w:uiPriority="63" w:semiHidden="0" w:name="Medium Shading 1 Accent 5"/>
-    <w:lsdException w:unhideWhenUsed="0" w:uiPriority="64" w:semiHidden="0" w:name="Medium Shading 2 Accent 5"/>
-    <w:lsdException w:unhideWhenUsed="0" w:uiPriority="65" w:semiHidden="0" w:name="Medium List 1 Accent 5"/>
-    <w:lsdException w:unhideWhenUsed="0" w:uiPriority="66" w:semiHidden="0" w:name="Medium List 2 Accent 5"/>
-    <w:lsdException w:unhideWhenUsed="0" w:uiPriority="67" w:semiHidden="0" w:name="Medium Grid 1 Accent 5"/>
-    <w:lsdException w:unhideWhenUsed="0" w:uiPriority="68" w:semiHidden="0" w:name="Medium Grid 2 Accent 5"/>
-    <w:lsdException w:unhideWhenUsed="0" w:uiPriority="69" w:semiHidden="0" w:name="Medium Grid 3 Accent 5"/>
-    <w:lsdException w:unhideWhenUsed="0" w:uiPriority="70" w:semiHidden="0" w:name="Dark List Accent 5"/>
-    <w:lsdException w:unhideWhenUsed="0" w:uiPriority="71" w:semiHidden="0" w:name="Colorful Shading Accent 5"/>
-    <w:lsdException w:unhideWhenUsed="0" w:uiPriority="72" w:semiHidden="0" w:name="Colorful List Accent 5"/>
-    <w:lsdException w:unhideWhenUsed="0" w:uiPriority="73" w:semiHidden="0" w:name="Colorful Grid Accent 5"/>
-    <w:lsdException w:unhideWhenUsed="0" w:uiPriority="60" w:semiHidden="0" w:name="Light Shading Accent 6"/>
-    <w:lsdException w:unhideWhenUsed="0" w:uiPriority="61" w:semiHidden="0" w:name="Light List Accent 6"/>
-    <w:lsdException w:unhideWhenUsed="0" w:uiPriority="62" w:semiHidden="0" w:name="Light Grid Accent 6"/>
-    <w:lsdException w:unhideWhenUsed="0" w:uiPriority="63" w:semiHidden="0" w:name="Medium Shading 1 Accent 6"/>
-    <w:lsdException w:unhideWhenUsed="0" w:uiPriority="64" w:semiHidden="0" w:name="Medium Shading 2 Accent 6"/>
-    <w:lsdException w:unhideWhenUsed="0" w:uiPriority="65" w:semiHidden="0" w:name="Medium List 1 Accent 6"/>
-    <w:lsdException w:unhideWhenUsed="0" w:uiPriority="66" w:semiHidden="0" w:name="Medium List 2 Accent 6"/>
-    <w:lsdException w:unhideWhenUsed="0" w:uiPriority="67" w:semiHidden="0" w:name="Medium Grid 1 Accent 6"/>
-    <w:lsdException w:unhideWhenUsed="0" w:uiPriority="68" w:semiHidden="0" w:name="Medium Grid 2 Accent 6"/>
-    <w:lsdException w:unhideWhenUsed="0" w:uiPriority="69" w:semiHidden="0" w:name="Medium Grid 3 Accent 6"/>
-    <w:lsdException w:unhideWhenUsed="0" w:uiPriority="70" w:semiHidden="0" w:name="Dark List Accent 6"/>
-    <w:lsdException w:unhideWhenUsed="0" w:uiPriority="71" w:semiHidden="0" w:name="Colorful Shading Accent 6"/>
-    <w:lsdException w:unhideWhenUsed="0" w:uiPriority="72" w:semiHidden="0" w:name="Colorful List Accent 6"/>
-    <w:lsdException w:unhideWhenUsed="0" w:uiPriority="73" w:semiHidden="0" w:name="Colorful Grid Accent 6"/>
+  <w:latentStyles w:defLockedState="0" w:defUIPriority="99" w:defSemiHidden="0" w:defUnhideWhenUsed="0" w:defQFormat="0" w:count="376">
+    <w:lsdException w:name="Normal" w:uiPriority="0" w:qFormat="1"/>
+    <w:lsdException w:name="heading 1" w:uiPriority="9" w:qFormat="1"/>
+    <w:lsdException w:name="heading 2" w:semiHidden="1" w:uiPriority="9" w:unhideWhenUsed="1" w:qFormat="1"/>
+    <w:lsdException w:name="heading 3" w:semiHidden="1" w:uiPriority="9" w:unhideWhenUsed="1" w:qFormat="1"/>
+    <w:lsdException w:name="heading 4" w:semiHidden="1" w:uiPriority="9" w:unhideWhenUsed="1" w:qFormat="1"/>
+    <w:lsdException w:name="heading 5" w:semiHidden="1" w:uiPriority="9" w:unhideWhenUsed="1" w:qFormat="1"/>
+    <w:lsdException w:name="heading 6" w:semiHidden="1" w:uiPriority="9" w:unhideWhenUsed="1" w:qFormat="1"/>
+    <w:lsdException w:name="heading 7" w:semiHidden="1" w:uiPriority="9" w:unhideWhenUsed="1" w:qFormat="1"/>
+    <w:lsdException w:name="heading 8" w:semiHidden="1" w:uiPriority="9" w:unhideWhenUsed="1" w:qFormat="1"/>
+    <w:lsdException w:name="heading 9" w:semiHidden="1" w:uiPriority="9" w:unhideWhenUsed="1" w:qFormat="1"/>
+    <w:lsdException w:name="index 1" w:semiHidden="1" w:unhideWhenUsed="1"/>
+    <w:lsdException w:name="index 2" w:semiHidden="1" w:unhideWhenUsed="1"/>
+    <w:lsdException w:name="index 3" w:semiHidden="1" w:unhideWhenUsed="1"/>
+    <w:lsdException w:name="index 4" w:semiHidden="1" w:unhideWhenUsed="1"/>
+    <w:lsdException w:name="index 5" w:semiHidden="1" w:unhideWhenUsed="1"/>
+    <w:lsdException w:name="index 6" w:semiHidden="1" w:unhideWhenUsed="1"/>
+    <w:lsdException w:name="index 7" w:semiHidden="1" w:unhideWhenUsed="1"/>
+    <w:lsdException w:name="index 8" w:semiHidden="1" w:unhideWhenUsed="1"/>
+    <w:lsdException w:name="index 9" w:semiHidden="1" w:unhideWhenUsed="1"/>
+    <w:lsdException w:name="toc 1" w:semiHidden="1" w:uiPriority="39" w:unhideWhenUsed="1"/>
+    <w:lsdException w:name="toc 2" w:semiHidden="1" w:uiPriority="39" w:unhideWhenUsed="1"/>
+    <w:lsdException w:name="toc 3" w:semiHidden="1" w:uiPriority="39" w:unhideWhenUsed="1"/>
+    <w:lsdException w:name="toc 4" w:semiHidden="1" w:uiPriority="39" w:unhideWhenUsed="1"/>
+    <w:lsdException w:name="toc 5" w:semiHidden="1" w:uiPriority="39" w:unhideWhenUsed="1"/>
+    <w:lsdException w:name="toc 6" w:semiHidden="1" w:uiPriority="39" w:unhideWhenUsed="1"/>
+    <w:lsdException w:name="toc 7" w:semiHidden="1" w:uiPriority="39" w:unhideWhenUsed="1"/>
+    <w:lsdException w:name="toc 8" w:semiHidden="1" w:uiPriority="39" w:unhideWhenUsed="1"/>
+    <w:lsdException w:name="toc 9" w:semiHidden="1" w:uiPriority="39" w:unhideWhenUsed="1"/>
+    <w:lsdException w:name="Normal Indent" w:semiHidden="1" w:unhideWhenUsed="1"/>
+    <w:lsdException w:name="footnote text" w:semiHidden="1" w:unhideWhenUsed="1"/>
+    <w:lsdException w:name="annotation text" w:semiHidden="1" w:unhideWhenUsed="1"/>
+    <w:lsdException w:name="header" w:unhideWhenUsed="1" w:qFormat="1"/>
+    <w:lsdException w:name="footer" w:unhideWhenUsed="1" w:qFormat="1"/>
+    <w:lsdException w:name="index heading" w:semiHidden="1" w:unhideWhenUsed="1"/>
+    <w:lsdException w:name="caption" w:semiHidden="1" w:uiPriority="35" w:unhideWhenUsed="1" w:qFormat="1"/>
+    <w:lsdException w:name="table of figures" w:semiHidden="1" w:unhideWhenUsed="1"/>
+    <w:lsdException w:name="envelope address" w:semiHidden="1" w:unhideWhenUsed="1"/>
+    <w:lsdException w:name="envelope return" w:semiHidden="1" w:unhideWhenUsed="1"/>
+    <w:lsdException w:name="footnote reference" w:semiHidden="1" w:unhideWhenUsed="1"/>
+    <w:lsdException w:name="annotation reference" w:semiHidden="1" w:unhideWhenUsed="1"/>
+    <w:lsdException w:name="line number" w:semiHidden="1" w:unhideWhenUsed="1"/>
+    <w:lsdException w:name="page number" w:semiHidden="1" w:unhideWhenUsed="1"/>
+    <w:lsdException w:name="endnote reference" w:semiHidden="1" w:unhideWhenUsed="1"/>
+    <w:lsdException w:name="endnote text" w:semiHidden="1" w:unhideWhenUsed="1"/>
+    <w:lsdException w:name="table of authorities" w:semiHidden="1" w:unhideWhenUsed="1"/>
+    <w:lsdException w:name="macro" w:semiHidden="1" w:unhideWhenUsed="1"/>
+    <w:lsdException w:name="toa heading" w:semiHidden="1" w:unhideWhenUsed="1"/>
+    <w:lsdException w:name="List" w:semiHidden="1" w:unhideWhenUsed="1"/>
+    <w:lsdException w:name="List Bullet" w:semiHidden="1" w:unhideWhenUsed="1"/>
+    <w:lsdException w:name="List Number" w:semiHidden="1" w:unhideWhenUsed="1"/>
+    <w:lsdException w:name="List 2" w:semiHidden="1" w:unhideWhenUsed="1"/>
+    <w:lsdException w:name="List 3" w:semiHidden="1" w:unhideWhenUsed="1"/>
+    <w:lsdException w:name="List 4" w:semiHidden="1" w:unhideWhenUsed="1"/>
+    <w:lsdException w:name="List 5" w:semiHidden="1" w:unhideWhenUsed="1"/>
+    <w:lsdException w:name="List Bullet 2" w:semiHidden="1" w:unhideWhenUsed="1"/>
+    <w:lsdException w:name="List Bullet 3" w:semiHidden="1" w:unhideWhenUsed="1"/>
+    <w:lsdException w:name="List Bullet 4" w:semiHidden="1" w:unhideWhenUsed="1"/>
+    <w:lsdException w:name="List Bullet 5" w:semiHidden="1" w:unhideWhenUsed="1"/>
+    <w:lsdException w:name="List Number 2" w:semiHidden="1" w:unhideWhenUsed="1"/>
+    <w:lsdException w:name="List Number 3" w:semiHidden="1" w:unhideWhenUsed="1"/>
+    <w:lsdException w:name="List Number 4" w:semiHidden="1" w:unhideWhenUsed="1"/>
+    <w:lsdException w:name="List Number 5" w:semiHidden="1" w:unhideWhenUsed="1"/>
+    <w:lsdException w:name="Title" w:uiPriority="10" w:qFormat="1"/>
+    <w:lsdException w:name="Closing" w:semiHidden="1" w:unhideWhenUsed="1"/>
+    <w:lsdException w:name="Signature" w:semiHidden="1" w:unhideWhenUsed="1"/>
+    <w:lsdException w:name="Default Paragraph Font" w:semiHidden="1" w:uiPriority="1" w:unhideWhenUsed="1"/>
+    <w:lsdException w:name="Body Text" w:semiHidden="1" w:unhideWhenUsed="1"/>
+    <w:lsdException w:name="Body Text Indent" w:semiHidden="1" w:unhideWhenUsed="1"/>
+    <w:lsdException w:name="List Continue" w:semiHidden="1" w:unhideWhenUsed="1"/>
+    <w:lsdException w:name="List Continue 2" w:semiHidden="1" w:unhideWhenUsed="1"/>
+    <w:lsdException w:name="List Continue 3" w:semiHidden="1" w:unhideWhenUsed="1"/>
+    <w:lsdException w:name="List Continue 4" w:semiHidden="1" w:unhideWhenUsed="1"/>
+    <w:lsdException w:name="List Continue 5" w:semiHidden="1" w:unhideWhenUsed="1"/>
+    <w:lsdException w:name="Message Header" w:semiHidden="1" w:unhideWhenUsed="1"/>
+    <w:lsdException w:name="Subtitle" w:uiPriority="11" w:qFormat="1"/>
+    <w:lsdException w:name="Salutation" w:semiHidden="1" w:unhideWhenUsed="1"/>
+    <w:lsdException w:name="Date" w:semiHidden="1" w:unhideWhenUsed="1"/>
+    <w:lsdException w:name="Body Text First Indent" w:semiHidden="1" w:unhideWhenUsed="1"/>
+    <w:lsdException w:name="Body Text First Indent 2" w:semiHidden="1" w:unhideWhenUsed="1"/>
+    <w:lsdException w:name="Note Heading" w:semiHidden="1" w:unhideWhenUsed="1"/>
+    <w:lsdException w:name="Body Text 2" w:semiHidden="1" w:unhideWhenUsed="1"/>
+    <w:lsdException w:name="Body Text 3" w:semiHidden="1" w:unhideWhenUsed="1"/>
+    <w:lsdException w:name="Body Text Indent 2" w:semiHidden="1" w:unhideWhenUsed="1"/>
+    <w:lsdException w:name="Body Text Indent 3" w:semiHidden="1" w:unhideWhenUsed="1"/>
+    <w:lsdException w:name="Block Text" w:semiHidden="1" w:unhideWhenUsed="1"/>
+    <w:lsdException w:name="Hyperlink" w:semiHidden="1" w:unhideWhenUsed="1"/>
+    <w:lsdException w:name="FollowedHyperlink" w:semiHidden="1" w:unhideWhenUsed="1"/>
+    <w:lsdException w:name="Strong" w:uiPriority="22" w:qFormat="1"/>
+    <w:lsdException w:name="Emphasis" w:uiPriority="20" w:qFormat="1"/>
+    <w:lsdException w:name="Document Map" w:semiHidden="1" w:unhideWhenUsed="1"/>
+    <w:lsdException w:name="Plain Text" w:semiHidden="1" w:unhideWhenUsed="1"/>
+    <w:lsdException w:name="E-mail Signature" w:semiHidden="1" w:unhideWhenUsed="1"/>
+    <w:lsdException w:name="HTML Top of Form" w:semiHidden="1" w:unhideWhenUsed="1"/>
+    <w:lsdException w:name="HTML Bottom of Form" w:semiHidden="1" w:unhideWhenUsed="1"/>
+    <w:lsdException w:name="Normal (Web)" w:semiHidden="1" w:unhideWhenUsed="1"/>
+    <w:lsdException w:name="HTML Acronym" w:semiHidden="1" w:unhideWhenUsed="1"/>
+    <w:lsdException w:name="HTML Address" w:semiHidden="1" w:unhideWhenUsed="1"/>
+    <w:lsdException w:name="HTML Cite" w:semiHidden="1" w:unhideWhenUsed="1"/>
+    <w:lsdException w:name="HTML Code" w:semiHidden="1" w:unhideWhenUsed="1"/>
+    <w:lsdException w:name="HTML Definition" w:semiHidden="1" w:unhideWhenUsed="1"/>
+    <w:lsdException w:name="HTML Keyboard" w:semiHidden="1" w:unhideWhenUsed="1"/>
+    <w:lsdException w:name="HTML Preformatted" w:semiHidden="1" w:unhideWhenUsed="1"/>
+    <w:lsdException w:name="HTML Sample" w:semiHidden="1" w:unhideWhenUsed="1"/>
+    <w:lsdException w:name="HTML Typewriter" w:semiHidden="1" w:unhideWhenUsed="1"/>
+    <w:lsdException w:name="HTML Variable" w:semiHidden="1" w:unhideWhenUsed="1"/>
+    <w:lsdException w:name="Normal Table" w:semiHidden="1" w:unhideWhenUsed="1" w:qFormat="1"/>
+    <w:lsdException w:name="annotation subject" w:semiHidden="1" w:unhideWhenUsed="1"/>
+    <w:lsdException w:name="No List" w:semiHidden="1" w:unhideWhenUsed="1"/>
+    <w:lsdException w:name="Outline List 1" w:semiHidden="1" w:unhideWhenUsed="1"/>
+    <w:lsdException w:name="Outline List 2" w:semiHidden="1" w:unhideWhenUsed="1"/>
+    <w:lsdException w:name="Outline List 3" w:semiHidden="1" w:unhideWhenUsed="1"/>
+    <w:lsdException w:name="Table Simple 1" w:semiHidden="1" w:unhideWhenUsed="1"/>
+    <w:lsdException w:name="Table Simple 2" w:semiHidden="1" w:unhideWhenUsed="1"/>
+    <w:lsdException w:name="Table Simple 3" w:semiHidden="1" w:unhideWhenUsed="1"/>
+    <w:lsdException w:name="Table Classic 1" w:semiHidden="1" w:unhideWhenUsed="1"/>
+    <w:lsdException w:name="Table Classic 2" w:semiHidden="1" w:unhideWhenUsed="1"/>
+    <w:lsdException w:name="Table Classic 3" w:semiHidden="1" w:unhideWhenUsed="1"/>
+    <w:lsdException w:name="Table Classic 4" w:semiHidden="1" w:unhideWhenUsed="1"/>
+    <w:lsdException w:name="Table Colorful 1" w:semiHidden="1" w:unhideWhenUsed="1"/>
+    <w:lsdException w:name="Table Colorful 2" w:semiHidden="1" w:unhideWhenUsed="1"/>
+    <w:lsdException w:name="Table Colorful 3" w:semiHidden="1" w:unhideWhenUsed="1"/>
+    <w:lsdException w:name="Table Columns 1" w:semiHidden="1" w:unhideWhenUsed="1"/>
+    <w:lsdException w:name="Table Columns 2" w:semiHidden="1" w:unhideWhenUsed="1"/>
+    <w:lsdException w:name="Table Columns 3" w:semiHidden="1" w:unhideWhenUsed="1"/>
+    <w:lsdException w:name="Table Columns 4" w:semiHidden="1" w:unhideWhenUsed="1"/>
+    <w:lsdException w:name="Table Columns 5" w:semiHidden="1" w:unhideWhenUsed="1"/>
+    <w:lsdException w:name="Table Grid 1" w:semiHidden="1" w:unhideWhenUsed="1"/>
+    <w:lsdException w:name="Table Grid 2" w:semiHidden="1" w:unhideWhenUsed="1"/>
+    <w:lsdException w:name="Table Grid 3" w:semiHidden="1" w:unhideWhenUsed="1"/>
+    <w:lsdException w:name="Table Grid 4" w:semiHidden="1" w:unhideWhenUsed="1"/>
+    <w:lsdException w:name="Table Grid 5" w:semiHidden="1" w:unhideWhenUsed="1"/>
+    <w:lsdException w:name="Table Grid 6" w:semiHidden="1" w:unhideWhenUsed="1"/>
+    <w:lsdException w:name="Table Grid 7" w:semiHidden="1" w:unhideWhenUsed="1"/>
+    <w:lsdException w:name="Table Grid 8" w:semiHidden="1" w:unhideWhenUsed="1"/>
+    <w:lsdException w:name="Table List 1" w:semiHidden="1" w:unhideWhenUsed="1"/>
+    <w:lsdException w:name="Table List 2" w:semiHidden="1" w:unhideWhenUsed="1"/>
+    <w:lsdException w:name="Table List 3" w:semiHidden="1" w:unhideWhenUsed="1"/>
+    <w:lsdException w:name="Table List 4" w:semiHidden="1" w:unhideWhenUsed="1"/>
+    <w:lsdException w:name="Table List 5" w:semiHidden="1" w:unhideWhenUsed="1"/>
+    <w:lsdException w:name="Table List 6" w:semiHidden="1" w:unhideWhenUsed="1"/>
+    <w:lsdException w:name="Table List 7" w:semiHidden="1" w:unhideWhenUsed="1"/>
+    <w:lsdException w:name="Table List 8" w:semiHidden="1" w:unhideWhenUsed="1"/>
+    <w:lsdException w:name="Table 3D effects 1" w:semiHidden="1" w:unhideWhenUsed="1"/>
+    <w:lsdException w:name="Table 3D effects 2" w:semiHidden="1" w:unhideWhenUsed="1"/>
+    <w:lsdException w:name="Table 3D effects 3" w:semiHidden="1" w:unhideWhenUsed="1"/>
+    <w:lsdException w:name="Table Contemporary" w:semiHidden="1" w:unhideWhenUsed="1"/>
+    <w:lsdException w:name="Table Elegant" w:semiHidden="1" w:unhideWhenUsed="1"/>
+    <w:lsdException w:name="Table Professional" w:semiHidden="1" w:unhideWhenUsed="1"/>
+    <w:lsdException w:name="Table Subtle 1" w:semiHidden="1" w:unhideWhenUsed="1"/>
+    <w:lsdException w:name="Table Subtle 2" w:semiHidden="1" w:unhideWhenUsed="1"/>
+    <w:lsdException w:name="Table Web 1" w:semiHidden="1" w:unhideWhenUsed="1"/>
+    <w:lsdException w:name="Table Web 2" w:semiHidden="1" w:unhideWhenUsed="1"/>
+    <w:lsdException w:name="Table Web 3" w:semiHidden="1" w:unhideWhenUsed="1"/>
+    <w:lsdException w:name="Balloon Text" w:semiHidden="1" w:unhideWhenUsed="1" w:qFormat="1"/>
+    <w:lsdException w:name="Table Grid" w:uiPriority="59" w:qFormat="1"/>
+    <w:lsdException w:name="Table Theme" w:semiHidden="1" w:unhideWhenUsed="1"/>
+    <w:lsdException w:name="Placeholder Text" w:semiHidden="1"/>
+    <w:lsdException w:name="Light Shading" w:uiPriority="60"/>
+    <w:lsdException w:name="Light List" w:uiPriority="61"/>
+    <w:lsdException w:name="Light Grid" w:uiPriority="62"/>
+    <w:lsdException w:name="Medium Shading 1" w:uiPriority="63"/>
+    <w:lsdException w:name="Medium Shading 2" w:uiPriority="64"/>
+    <w:lsdException w:name="Medium List 1" w:uiPriority="65"/>
+    <w:lsdException w:name="Medium List 2" w:uiPriority="66"/>
+    <w:lsdException w:name="Medium Grid 1" w:uiPriority="67"/>
+    <w:lsdException w:name="Medium Grid 2" w:uiPriority="68"/>
+    <w:lsdException w:name="Medium Grid 3" w:uiPriority="69"/>
+    <w:lsdException w:name="Dark List" w:uiPriority="70"/>
+    <w:lsdException w:name="Colorful Shading" w:uiPriority="71"/>
+    <w:lsdException w:name="Colorful List" w:uiPriority="72"/>
+    <w:lsdException w:name="Colorful Grid" w:uiPriority="73"/>
+    <w:lsdException w:name="Light Shading Accent 1" w:uiPriority="60"/>
+    <w:lsdException w:name="Light List Accent 1" w:uiPriority="61"/>
+    <w:lsdException w:name="Light Grid Accent 1" w:uiPriority="62"/>
+    <w:lsdException w:name="Medium Shading 1 Accent 1" w:uiPriority="63"/>
+    <w:lsdException w:name="Medium Shading 2 Accent 1" w:uiPriority="64"/>
+    <w:lsdException w:name="Medium List 1 Accent 1" w:uiPriority="65"/>
+    <w:lsdException w:name="Revision" w:semiHidden="1"/>
+    <w:lsdException w:name="List Paragraph" w:uiPriority="34" w:qFormat="1"/>
+    <w:lsdException w:name="Medium List 2 Accent 1" w:uiPriority="66"/>
+    <w:lsdException w:name="Medium Grid 1 Accent 1" w:uiPriority="67"/>
+    <w:lsdException w:name="Medium Grid 2 Accent 1" w:uiPriority="68"/>
+    <w:lsdException w:name="Medium Grid 3 Accent 1" w:uiPriority="69"/>
+    <w:lsdException w:name="Dark List Accent 1" w:uiPriority="70"/>
+    <w:lsdException w:name="Colorful Shading Accent 1" w:uiPriority="71"/>
+    <w:lsdException w:name="Colorful List Accent 1" w:uiPriority="72"/>
+    <w:lsdException w:name="Colorful Grid Accent 1" w:uiPriority="73"/>
+    <w:lsdException w:name="Light Shading Accent 2" w:uiPriority="60"/>
+    <w:lsdException w:name="Light List Accent 2" w:uiPriority="61"/>
+    <w:lsdException w:name="Light Grid Accent 2" w:uiPriority="62"/>
+    <w:lsdException w:name="Medium Shading 1 Accent 2" w:uiPriority="63"/>
+    <w:lsdException w:name="Medium Shading 2 Accent 2" w:uiPriority="64"/>
+    <w:lsdException w:name="Medium List 1 Accent 2" w:uiPriority="65"/>
+    <w:lsdException w:name="Medium List 2 Accent 2" w:uiPriority="66"/>
+    <w:lsdException w:name="Medium Grid 1 Accent 2" w:uiPriority="67"/>
+    <w:lsdException w:name="Medium Grid 2 Accent 2" w:uiPriority="68"/>
+    <w:lsdException w:name="Medium Grid 3 Accent 2" w:uiPriority="69"/>
+    <w:lsdException w:name="Dark List Accent 2" w:uiPriority="70"/>
+    <w:lsdException w:name="Colorful Shading Accent 2" w:uiPriority="71"/>
+    <w:lsdException w:name="Colorful List Accent 2" w:uiPriority="72"/>
+    <w:lsdException w:name="Colorful Grid Accent 2" w:uiPriority="73"/>
+    <w:lsdException w:name="Light Shading Accent 3" w:uiPriority="60"/>
+    <w:lsdException w:name="Light List Accent 3" w:uiPriority="61"/>
+    <w:lsdException w:name="Light Grid Accent 3" w:uiPriority="62"/>
+    <w:lsdException w:name="Medium Shading 1 Accent 3" w:uiPriority="63"/>
+    <w:lsdException w:name="Medium Shading 2 Accent 3" w:uiPriority="64"/>
+    <w:lsdException w:name="Medium List 1 Accent 3" w:uiPriority="65"/>
+    <w:lsdException w:name="Medium List 2 Accent 3" w:uiPriority="66"/>
+    <w:lsdException w:name="Medium Grid 1 Accent 3" w:uiPriority="67"/>
+    <w:lsdException w:name="Medium Grid 2 Accent 3" w:uiPriority="68"/>
+    <w:lsdException w:name="Medium Grid 3 Accent 3" w:uiPriority="69"/>
+    <w:lsdException w:name="Dark List Accent 3" w:uiPriority="70"/>
+    <w:lsdException w:name="Colorful Shading Accent 3" w:uiPriority="71"/>
+    <w:lsdException w:name="Colorful List Accent 3" w:uiPriority="72"/>
+    <w:lsdException w:name="Colorful Grid Accent 3" w:uiPriority="73"/>
+    <w:lsdException w:name="Light Shading Accent 4" w:uiPriority="60"/>
+    <w:lsdException w:name="Light List Accent 4" w:uiPriority="61"/>
+    <w:lsdException w:name="Light Grid Accent 4" w:uiPriority="62"/>
+    <w:lsdException w:name="Medium Shading 1 Accent 4" w:uiPriority="63"/>
+    <w:lsdException w:name="Medium Shading 2 Accent 4" w:uiPriority="64"/>
+    <w:lsdException w:name="Medium List 1 Accent 4" w:uiPriority="65"/>
+    <w:lsdException w:name="Medium List 2 Accent 4" w:uiPriority="66"/>
+    <w:lsdException w:name="Medium Grid 1 Accent 4" w:uiPriority="67"/>
+    <w:lsdException w:name="Medium Grid 2 Accent 4" w:uiPriority="68"/>
+    <w:lsdException w:name="Medium Grid 3 Accent 4" w:uiPriority="69"/>
+    <w:lsdException w:name="Dark List Accent 4" w:uiPriority="70"/>
+    <w:lsdException w:name="Colorful Shading Accent 4" w:uiPriority="71"/>
+    <w:lsdException w:name="Colorful List Accent 4" w:uiPriority="72"/>
+    <w:lsdException w:name="Colorful Grid Accent 4" w:uiPriority="73"/>
+    <w:lsdException w:name="Light Shading Accent 5" w:uiPriority="60"/>
+    <w:lsdException w:name="Light List Accent 5" w:uiPriority="61"/>
+    <w:lsdException w:name="Light Grid Accent 5" w:uiPriority="62"/>
+    <w:lsdException w:name="Medium Shading 1 Accent 5" w:uiPriority="63"/>
+    <w:lsdException w:name="Medium Shading 2 Accent 5" w:uiPriority="64"/>
+    <w:lsdException w:name="Medium List 1 Accent 5" w:uiPriority="65"/>
+    <w:lsdException w:name="Medium List 2 Accent 5" w:uiPriority="66"/>
+    <w:lsdException w:name="Medium Grid 1 Accent 5" w:uiPriority="67"/>
+    <w:lsdException w:name="Medium Grid 2 Accent 5" w:uiPriority="68"/>
+    <w:lsdException w:name="Medium Grid 3 Accent 5" w:uiPriority="69"/>
+    <w:lsdException w:name="Dark List Accent 5" w:uiPriority="70"/>
+    <w:lsdException w:name="Colorful Shading Accent 5" w:uiPriority="71"/>
+    <w:lsdException w:name="Colorful List Accent 5" w:uiPriority="72"/>
+    <w:lsdException w:name="Colorful Grid Accent 5" w:uiPriority="73"/>
+    <w:lsdException w:name="Light Shading Accent 6" w:uiPriority="60"/>
+    <w:lsdException w:name="Light List Accent 6" w:uiPriority="61"/>
+    <w:lsdException w:name="Light Grid Accent 6" w:uiPriority="62"/>
+    <w:lsdException w:name="Medium Shading 1 Accent 6" w:uiPriority="63"/>
+    <w:lsdException w:name="Medium Shading 2 Accent 6" w:uiPriority="64"/>
+    <w:lsdException w:name="Medium List 1 Accent 6" w:uiPriority="65"/>
+    <w:lsdException w:name="Medium List 2 Accent 6" w:uiPriority="66"/>
+    <w:lsdException w:name="Medium Grid 1 Accent 6" w:uiPriority="67"/>
+    <w:lsdException w:name="Medium Grid 2 Accent 6" w:uiPriority="68"/>
+    <w:lsdException w:name="Medium Grid 3 Accent 6" w:uiPriority="69"/>
+    <w:lsdException w:name="Dark List Accent 6" w:uiPriority="70"/>
+    <w:lsdException w:name="Colorful Shading Accent 6" w:uiPriority="71"/>
+    <w:lsdException w:name="Colorful List Accent 6" w:uiPriority="72"/>
+    <w:lsdException w:name="Colorful Grid Accent 6" w:uiPriority="73"/>
+    <w:lsdException w:name="Subtle Emphasis" w:uiPriority="19" w:qFormat="1"/>
+    <w:lsdException w:name="Intense Emphasis" w:uiPriority="21" w:qFormat="1"/>
+    <w:lsdException w:name="Subtle Reference" w:uiPriority="31" w:qFormat="1"/>
+    <w:lsdException w:name="Intense Reference" w:uiPriority="32" w:qFormat="1"/>
+    <w:lsdException w:name="Book Title" w:uiPriority="33" w:qFormat="1"/>
+    <w:lsdException w:name="Bibliography" w:semiHidden="1" w:uiPriority="37" w:unhideWhenUsed="1"/>
+    <w:lsdException w:name="TOC Heading" w:semiHidden="1" w:uiPriority="39" w:unhideWhenUsed="1" w:qFormat="1"/>
+    <w:lsdException w:name="Plain Table 1" w:uiPriority="41"/>
+    <w:lsdException w:name="Plain Table 2" w:uiPriority="42"/>
+    <w:lsdException w:name="Plain Table 3" w:uiPriority="43"/>
+    <w:lsdException w:name="Plain Table 4" w:uiPriority="44"/>
+    <w:lsdException w:name="Plain Table 5" w:uiPriority="45"/>
+    <w:lsdException w:name="Grid Table Light" w:uiPriority="40"/>
+    <w:lsdException w:name="Grid Table 1 Light" w:uiPriority="46"/>
+    <w:lsdException w:name="Grid Table 2" w:uiPriority="47"/>
+    <w:lsdException w:name="Grid Table 3" w:uiPriority="48"/>
+    <w:lsdException w:name="Grid Table 4" w:uiPriority="49"/>
+    <w:lsdException w:name="Grid Table 5 Dark" w:uiPriority="50"/>
+    <w:lsdException w:name="Grid Table 6 Colorful" w:uiPriority="51"/>
+    <w:lsdException w:name="Grid Table 7 Colorful" w:uiPriority="52"/>
+    <w:lsdException w:name="Grid Table 1 Light Accent 1" w:uiPriority="46"/>
+    <w:lsdException w:name="Grid Table 2 Accent 1" w:uiPriority="47"/>
+    <w:lsdException w:name="Grid Table 3 Accent 1" w:uiPriority="48"/>
+    <w:lsdException w:name="Grid Table 4 Accent 1" w:uiPriority="49"/>
+    <w:lsdException w:name="Grid Table 5 Dark Accent 1" w:uiPriority="50"/>
+    <w:lsdException w:name="Grid Table 6 Colorful Accent 1" w:uiPriority="51"/>
+    <w:lsdException w:name="Grid Table 7 Colorful Accent 1" w:uiPriority="52"/>
+    <w:lsdException w:name="Grid Table 1 Light Accent 2" w:uiPriority="46"/>
+    <w:lsdException w:name="Grid Table 2 Accent 2" w:uiPriority="47"/>
+    <w:lsdException w:name="Grid Table 3 Accent 2" w:uiPriority="48"/>
+    <w:lsdException w:name="Grid Table 4 Accent 2" w:uiPriority="49"/>
+    <w:lsdException w:name="Grid Table 5 Dark Accent 2" w:uiPriority="50"/>
+    <w:lsdException w:name="Grid Table 6 Colorful Accent 2" w:uiPriority="51"/>
+    <w:lsdException w:name="Grid Table 7 Colorful Accent 2" w:uiPriority="52"/>
+    <w:lsdException w:name="Grid Table 1 Light Accent 3" w:uiPriority="46"/>
+    <w:lsdException w:name="Grid Table 2 Accent 3" w:uiPriority="47"/>
+    <w:lsdException w:name="Grid Table 3 Accent 3" w:uiPriority="48"/>
+    <w:lsdException w:name="Grid Table 4 Accent 3" w:uiPriority="49"/>
+    <w:lsdException w:name="Grid Table 5 Dark Accent 3" w:uiPriority="50"/>
+    <w:lsdException w:name="Grid Table 6 Colorful Accent 3" w:uiPriority="51"/>
+    <w:lsdException w:name="Grid Table 7 Colorful Accent 3" w:uiPriority="52"/>
+    <w:lsdException w:name="Grid Table 1 Light Accent 4" w:uiPriority="46"/>
+    <w:lsdException w:name="Grid Table 2 Accent 4" w:uiPriority="47"/>
+    <w:lsdException w:name="Grid Table 3 Accent 4" w:uiPriority="48"/>
+    <w:lsdException w:name="Grid Table 4 Accent 4" w:uiPriority="49"/>
+    <w:lsdException w:name="Grid Table 5 Dark Accent 4" w:uiPriority="50"/>
+    <w:lsdException w:name="Grid Table 6 Colorful Accent 4" w:uiPriority="51"/>
+    <w:lsdException w:name="Grid Table 7 Colorful Accent 4" w:uiPriority="52"/>
+    <w:lsdException w:name="Grid Table 1 Light Accent 5" w:uiPriority="46"/>
+    <w:lsdException w:name="Grid Table 2 Accent 5" w:uiPriority="47"/>
+    <w:lsdException w:name="Grid Table 3 Accent 5" w:uiPriority="48"/>
+    <w:lsdException w:name="Grid Table 4 Accent 5" w:uiPriority="49"/>
+    <w:lsdException w:name="Grid Table 5 Dark Accent 5" w:uiPriority="50"/>
+    <w:lsdException w:name="Grid Table 6 Colorful Accent 5" w:uiPriority="51"/>
+    <w:lsdException w:name="Grid Table 7 Colorful Accent 5" w:uiPriority="52"/>
+    <w:lsdException w:name="Grid Table 1 Light Accent 6" w:uiPriority="46"/>
+    <w:lsdException w:name="Grid Table 2 Accent 6" w:uiPriority="47"/>
+    <w:lsdException w:name="Grid Table 3 Accent 6" w:uiPriority="48"/>
+    <w:lsdException w:name="Grid Table 4 Accent 6" w:uiPriority="49"/>
+    <w:lsdException w:name="Grid Table 5 Dark Accent 6" w:uiPriority="50"/>
+    <w:lsdException w:name="Grid Table 6 Colorful Accent 6" w:uiPriority="51"/>
+    <w:lsdException w:name="Grid Table 7 Colorful Accent 6" w:uiPriority="52"/>
+    <w:lsdException w:name="List Table 1 Light" w:uiPriority="46"/>
+    <w:lsdException w:name="List Table 2" w:uiPriority="47"/>
+    <w:lsdException w:name="List Table 3" w:uiPriority="48"/>
+    <w:lsdException w:name="List Table 4" w:uiPriority="49"/>
+    <w:lsdException w:name="List Table 5 Dark" w:uiPriority="50"/>
+    <w:lsdException w:name="List Table 6 Colorful" w:uiPriority="51"/>
+    <w:lsdException w:name="List Table 7 Colorful" w:uiPriority="52"/>
+    <w:lsdException w:name="List Table 1 Light Accent 1" w:uiPriority="46"/>
+    <w:lsdException w:name="List Table 2 Accent 1" w:uiPriority="47"/>
+    <w:lsdException w:name="List Table 3 Accent 1" w:uiPriority="48"/>
+    <w:lsdException w:name="List Table 4 Accent 1" w:uiPriority="49"/>
+    <w:lsdException w:name="List Table 5 Dark Accent 1" w:uiPriority="50"/>
+    <w:lsdException w:name="List Table 6 Colorful Accent 1" w:uiPriority="51"/>
+    <w:lsdException w:name="List Table 7 Colorful Accent 1" w:uiPriority="52"/>
+    <w:lsdException w:name="List Table 1 Light Accent 2" w:uiPriority="46"/>
+    <w:lsdException w:name="List Table 2 Accent 2" w:uiPriority="47"/>
+    <w:lsdException w:name="List Table 3 Accent 2" w:uiPriority="48"/>
+    <w:lsdException w:name="List Table 4 Accent 2" w:uiPriority="49"/>
+    <w:lsdException w:name="List Table 5 Dark Accent 2" w:uiPriority="50"/>
+    <w:lsdException w:name="List Table 6 Colorful Accent 2" w:uiPriority="51"/>
+    <w:lsdException w:name="List Table 7 Colorful Accent 2" w:uiPriority="52"/>
+    <w:lsdException w:name="List Table 1 Light Accent 3" w:uiPriority="46"/>
+    <w:lsdException w:name="List Table 2 Accent 3" w:uiPriority="47"/>
+    <w:lsdException w:name="List Table 3 Accent 3" w:uiPriority="48"/>
+    <w:lsdException w:name="List Table 4 Accent 3" w:uiPriority="49"/>
+    <w:lsdException w:name="List Table 5 Dark Accent 3" w:uiPriority="50"/>
+    <w:lsdException w:name="List Table 6 Colorful Accent 3" w:uiPriority="51"/>
+    <w:lsdException w:name="List Table 7 Colorful Accent 3" w:uiPriority="52"/>
+    <w:lsdException w:name="List Table 1 Light Accent 4" w:uiPriority="46"/>
+    <w:lsdException w:name="List Table 2 Accent 4" w:uiPriority="47"/>
+    <w:lsdException w:name="List Table 3 Accent 4" w:uiPriority="48"/>
+    <w:lsdException w:name="List Table 4 Accent 4" w:uiPriority="49"/>
+    <w:lsdException w:name="List Table 5 Dark Accent 4" w:uiPriority="50"/>
+    <w:lsdException w:name="List Table 6 Colorful Accent 4" w:uiPriority="51"/>
+    <w:lsdException w:name="List Table 7 Colorful Accent 4" w:uiPriority="52"/>
+    <w:lsdException w:name="List Table 1 Light Accent 5" w:uiPriority="46"/>
+    <w:lsdException w:name="List Table 2 Accent 5" w:uiPriority="47"/>
+    <w:lsdException w:name="List Table 3 Accent 5" w:uiPriority="48"/>
+    <w:lsdException w:name="List Table 4 Accent 5" w:uiPriority="49"/>
+    <w:lsdException w:name="List Table 5 Dark Accent 5" w:uiPriority="50"/>
+    <w:lsdException w:name="List Table 6 Colorful Accent 5" w:uiPriority="51"/>
+    <w:lsdException w:name="List Table 7 Colorful Accent 5" w:uiPriority="52"/>
+    <w:lsdException w:name="List Table 1 Light Accent 6" w:uiPriority="46"/>
+    <w:lsdException w:name="List Table 2 Accent 6" w:uiPriority="47"/>
+    <w:lsdException w:name="List Table 3 Accent 6" w:uiPriority="48"/>
+    <w:lsdException w:name="List Table 4 Accent 6" w:uiPriority="49"/>
+    <w:lsdException w:name="List Table 5 Dark Accent 6" w:uiPriority="50"/>
+    <w:lsdException w:name="List Table 6 Colorful Accent 6" w:uiPriority="51"/>
+    <w:lsdException w:name="List Table 7 Colorful Accent 6" w:uiPriority="52"/>
+    <w:lsdException w:name="Mention" w:semiHidden="1" w:unhideWhenUsed="1"/>
+    <w:lsdException w:name="Smart Hyperlink" w:semiHidden="1" w:unhideWhenUsed="1"/>
+    <w:lsdException w:name="Hashtag" w:semiHidden="1" w:unhideWhenUsed="1"/>
+    <w:lsdException w:name="Unresolved Mention" w:semiHidden="1" w:unhideWhenUsed="1"/>
+    <w:lsdException w:name="Smart Link" w:semiHidden="1" w:unhideWhenUsed="1"/>
   </w:latentStyles>
-  <w:style w:type="paragraph" w:default="1" w:styleId="1">
+  <w:style w:type="paragraph" w:default="1" w:styleId="Normal">
     <w:name w:val="Normal"/>
     <w:qFormat/>
-    <w:uiPriority w:val="0"/>
     <w:pPr>
       <w:spacing w:after="200" w:line="276" w:lineRule="auto"/>
     </w:pPr>
     <w:rPr>
-      <w:rFonts w:asciiTheme="minorHAnsi" w:hAnsiTheme="minorHAnsi" w:eastAsiaTheme="minorHAnsi" w:cstheme="minorBidi"/>
       <w:sz w:val="22"/>
       <w:szCs w:val="22"/>
-      <w:lang w:val="id-ID" w:eastAsia="en-US" w:bidi="ar-SA"/>
+      <w:lang w:val="id-ID"/>
     </w:rPr>
   </w:style>
-  <w:style w:type="character" w:default="1" w:styleId="2">
+  <w:style w:type="character" w:default="1" w:styleId="DefaultParagraphFont">
     <w:name w:val="Default Paragraph Font"/>
+    <w:uiPriority w:val="1"/>
     <w:semiHidden/>
     <w:unhideWhenUsed/>
-    <w:uiPriority w:val="1"/>
   </w:style>
-  <w:style w:type="table" w:default="1" w:styleId="3">
+  <w:style w:type="table" w:default="1" w:styleId="TableNormal">
     <w:name w:val="Normal Table"/>
+    <w:uiPriority w:val="99"/>
     <w:semiHidden/>
     <w:unhideWhenUsed/>
-    <w:qFormat/>
-    <w:uiPriority w:val="99"/>
     <w:tblPr>
+      <w:tblInd w:w="0" w:type="dxa"/>
       <w:tblCellMar>
         <w:top w:w="0" w:type="dxa"/>
         <w:left w:w="108" w:type="dxa"/>
@@ -2232,14 +2260,20 @@
       </w:tblCellMar>
     </w:tblPr>
   </w:style>
-  <w:style w:type="paragraph" w:styleId="4">
+  <w:style w:type="numbering" w:default="1" w:styleId="NoList">
+    <w:name w:val="No List"/>
+    <w:uiPriority w:val="99"/>
+    <w:semiHidden/>
+    <w:unhideWhenUsed/>
+  </w:style>
+  <w:style w:type="paragraph" w:styleId="BalloonText">
     <w:name w:val="Balloon Text"/>
-    <w:basedOn w:val="1"/>
-    <w:link w:val="9"/>
+    <w:basedOn w:val="Normal"/>
+    <w:link w:val="BalloonTextChar"/>
+    <w:uiPriority w:val="99"/>
     <w:semiHidden/>
     <w:unhideWhenUsed/>
     <w:qFormat/>
-    <w:uiPriority w:val="99"/>
     <w:pPr>
       <w:spacing w:after="0" w:line="240" w:lineRule="auto"/>
     </w:pPr>
@@ -2249,13 +2283,13 @@
       <w:szCs w:val="16"/>
     </w:rPr>
   </w:style>
-  <w:style w:type="paragraph" w:styleId="5">
+  <w:style w:type="paragraph" w:styleId="Footer">
     <w:name w:val="footer"/>
-    <w:basedOn w:val="1"/>
-    <w:link w:val="11"/>
+    <w:basedOn w:val="Normal"/>
+    <w:link w:val="FooterChar"/>
+    <w:uiPriority w:val="99"/>
     <w:unhideWhenUsed/>
     <w:qFormat/>
-    <w:uiPriority w:val="99"/>
     <w:pPr>
       <w:tabs>
         <w:tab w:val="center" w:pos="4513"/>
@@ -2264,13 +2298,13 @@
       <w:spacing w:after="0" w:line="240" w:lineRule="auto"/>
     </w:pPr>
   </w:style>
-  <w:style w:type="paragraph" w:styleId="6">
+  <w:style w:type="paragraph" w:styleId="Header">
     <w:name w:val="header"/>
-    <w:basedOn w:val="1"/>
-    <w:link w:val="10"/>
+    <w:basedOn w:val="Normal"/>
+    <w:link w:val="HeaderChar"/>
+    <w:uiPriority w:val="99"/>
     <w:unhideWhenUsed/>
     <w:qFormat/>
-    <w:uiPriority w:val="99"/>
     <w:pPr>
       <w:tabs>
         <w:tab w:val="center" w:pos="4513"/>
@@ -2279,67 +2313,58 @@
       <w:spacing w:after="0" w:line="240" w:lineRule="auto"/>
     </w:pPr>
   </w:style>
-  <w:style w:type="table" w:styleId="7">
+  <w:style w:type="table" w:styleId="TableGrid">
     <w:name w:val="Table Grid"/>
-    <w:basedOn w:val="3"/>
+    <w:basedOn w:val="TableNormal"/>
+    <w:uiPriority w:val="59"/>
     <w:qFormat/>
-    <w:uiPriority w:val="59"/>
-    <w:pPr>
-      <w:spacing w:after="0" w:line="240" w:lineRule="auto"/>
-    </w:pPr>
     <w:tblPr>
       <w:tblBorders>
-        <w:top w:val="single" w:color="auto" w:sz="4" w:space="0"/>
-        <w:left w:val="single" w:color="auto" w:sz="4" w:space="0"/>
-        <w:bottom w:val="single" w:color="auto" w:sz="4" w:space="0"/>
-        <w:right w:val="single" w:color="auto" w:sz="4" w:space="0"/>
-        <w:insideH w:val="single" w:color="auto" w:sz="4" w:space="0"/>
-        <w:insideV w:val="single" w:color="auto" w:sz="4" w:space="0"/>
+        <w:top w:val="single" w:sz="4" w:space="0" w:color="auto"/>
+        <w:left w:val="single" w:sz="4" w:space="0" w:color="auto"/>
+        <w:bottom w:val="single" w:sz="4" w:space="0" w:color="auto"/>
+        <w:right w:val="single" w:sz="4" w:space="0" w:color="auto"/>
+        <w:insideH w:val="single" w:sz="4" w:space="0" w:color="auto"/>
+        <w:insideV w:val="single" w:sz="4" w:space="0" w:color="auto"/>
       </w:tblBorders>
-      <w:tblCellMar>
-        <w:top w:w="0" w:type="dxa"/>
-        <w:left w:w="108" w:type="dxa"/>
-        <w:bottom w:w="0" w:type="dxa"/>
-        <w:right w:w="108" w:type="dxa"/>
-      </w:tblCellMar>
     </w:tblPr>
   </w:style>
-  <w:style w:type="paragraph" w:styleId="8">
+  <w:style w:type="paragraph" w:styleId="ListParagraph">
     <w:name w:val="List Paragraph"/>
-    <w:basedOn w:val="1"/>
+    <w:basedOn w:val="Normal"/>
+    <w:uiPriority w:val="34"/>
     <w:qFormat/>
-    <w:uiPriority w:val="34"/>
     <w:pPr>
       <w:ind w:left="720"/>
       <w:contextualSpacing/>
     </w:pPr>
   </w:style>
-  <w:style w:type="character" w:customStyle="1" w:styleId="9">
+  <w:style w:type="character" w:customStyle="1" w:styleId="BalloonTextChar">
     <w:name w:val="Balloon Text Char"/>
-    <w:basedOn w:val="2"/>
-    <w:link w:val="4"/>
+    <w:basedOn w:val="DefaultParagraphFont"/>
+    <w:link w:val="BalloonText"/>
+    <w:uiPriority w:val="99"/>
     <w:semiHidden/>
     <w:qFormat/>
-    <w:uiPriority w:val="99"/>
     <w:rPr>
       <w:rFonts w:ascii="Tahoma" w:hAnsi="Tahoma" w:cs="Tahoma"/>
       <w:sz w:val="16"/>
       <w:szCs w:val="16"/>
     </w:rPr>
   </w:style>
-  <w:style w:type="character" w:customStyle="1" w:styleId="10">
+  <w:style w:type="character" w:customStyle="1" w:styleId="HeaderChar">
     <w:name w:val="Header Char"/>
-    <w:basedOn w:val="2"/>
-    <w:link w:val="6"/>
+    <w:basedOn w:val="DefaultParagraphFont"/>
+    <w:link w:val="Header"/>
+    <w:uiPriority w:val="99"/>
     <w:qFormat/>
+  </w:style>
+  <w:style w:type="character" w:customStyle="1" w:styleId="FooterChar">
+    <w:name w:val="Footer Char"/>
+    <w:basedOn w:val="DefaultParagraphFont"/>
+    <w:link w:val="Footer"/>
     <w:uiPriority w:val="99"/>
-  </w:style>
-  <w:style w:type="character" w:customStyle="1" w:styleId="11">
-    <w:name w:val="Footer Char"/>
-    <w:basedOn w:val="2"/>
-    <w:link w:val="5"/>
     <w:qFormat/>
-    <w:uiPriority w:val="99"/>
   </w:style>
 </w:styles>
 </file>
@@ -2625,5 +2650,6 @@
     </a:fmtScheme>
   </a:themeElements>
   <a:objectDefaults/>
+  <a:extraClrSchemeLst/>
 </a:theme>
 </file>
</xml_diff>